<commit_message>
Add rotes and views
</commit_message>
<xml_diff>
--- a/Etapa 2/Trabalho 2.5.docx
+++ b/Etapa 2/Trabalho 2.5.docx
@@ -91,7 +91,27 @@
           <w:szCs w:val="28"/>
           <w:lang w:val="pt-BR"/>
         </w:rPr>
-        <w:t>No seu terminal, na estando na pasta onde criou o projeto, digite</w:t>
+        <w:t xml:space="preserve">No seu terminal, </w:t>
+      </w:r>
+      <w:proofErr w:type="spellStart"/>
+      <w:r>
+        <w:rPr>
+          <w:rFonts w:ascii="Arial" w:hAnsi="Arial" w:cs="Arial"/>
+          <w:sz w:val="28"/>
+          <w:szCs w:val="28"/>
+          <w:lang w:val="pt-BR"/>
+        </w:rPr>
+        <w:t>na</w:t>
+      </w:r>
+      <w:proofErr w:type="spellEnd"/>
+      <w:r>
+        <w:rPr>
+          <w:rFonts w:ascii="Arial" w:hAnsi="Arial" w:cs="Arial"/>
+          <w:sz w:val="28"/>
+          <w:szCs w:val="28"/>
+          <w:lang w:val="pt-BR"/>
+        </w:rPr>
+        <w:t xml:space="preserve"> estando na pasta onde criou o projeto, digite</w:t>
       </w:r>
       <w:r>
         <w:rPr>
@@ -120,6 +140,7 @@
         </w:rPr>
         <w:br/>
       </w:r>
+      <w:proofErr w:type="spellStart"/>
       <w:r>
         <w:rPr>
           <w:rFonts w:ascii="Arial" w:hAnsi="Arial" w:cs="Arial"/>
@@ -127,7 +148,37 @@
           <w:szCs w:val="28"/>
           <w:lang w:val="pt-BR"/>
         </w:rPr>
-        <w:t>django-admin startapp core</w:t>
+        <w:t>django</w:t>
+      </w:r>
+      <w:proofErr w:type="spellEnd"/>
+      <w:r>
+        <w:rPr>
+          <w:rFonts w:ascii="Arial" w:hAnsi="Arial" w:cs="Arial"/>
+          <w:sz w:val="28"/>
+          <w:szCs w:val="28"/>
+          <w:lang w:val="pt-BR"/>
+        </w:rPr>
+        <w:t xml:space="preserve">-admin </w:t>
+      </w:r>
+      <w:proofErr w:type="spellStart"/>
+      <w:r>
+        <w:rPr>
+          <w:rFonts w:ascii="Arial" w:hAnsi="Arial" w:cs="Arial"/>
+          <w:sz w:val="28"/>
+          <w:szCs w:val="28"/>
+          <w:lang w:val="pt-BR"/>
+        </w:rPr>
+        <w:t>startapp</w:t>
+      </w:r>
+      <w:proofErr w:type="spellEnd"/>
+      <w:r>
+        <w:rPr>
+          <w:rFonts w:ascii="Arial" w:hAnsi="Arial" w:cs="Arial"/>
+          <w:sz w:val="28"/>
+          <w:szCs w:val="28"/>
+          <w:lang w:val="pt-BR"/>
+        </w:rPr>
+        <w:t xml:space="preserve"> core</w:t>
       </w:r>
       <w:r>
         <w:rPr>
@@ -193,6 +244,7 @@
       <w:r>
         <w:rPr>
           <w:rFonts w:ascii="Arial" w:hAnsi="Arial" w:cs="Arial"/>
+          <w:noProof/>
           <w:sz w:val="28"/>
           <w:szCs w:val="28"/>
           <w:lang w:val="pt-BR"/>
@@ -303,6 +355,7 @@
       <w:r>
         <w:rPr>
           <w:rFonts w:ascii="Arial" w:hAnsi="Arial" w:cs="Arial"/>
+          <w:noProof/>
           <w:sz w:val="28"/>
           <w:szCs w:val="28"/>
           <w:lang w:val="pt-BR"/>
@@ -365,8 +418,9 @@
           <w:szCs w:val="28"/>
           <w:lang w:val="pt-BR"/>
         </w:rPr>
-        <w:t>Aproveitando que estamos aqui vamos adicionar “templates</w:t>
+        <w:t>Aproveitando que estamos aqui vamos adicionar “</w:t>
       </w:r>
+      <w:proofErr w:type="spellStart"/>
       <w:r>
         <w:rPr>
           <w:rFonts w:ascii="Arial" w:hAnsi="Arial" w:cs="Arial"/>
@@ -374,8 +428,29 @@
           <w:szCs w:val="28"/>
           <w:lang w:val="pt-BR"/>
         </w:rPr>
-        <w:t>” no DIRS do templates</w:t>
+        <w:t>templates</w:t>
       </w:r>
+      <w:proofErr w:type="spellEnd"/>
+      <w:r>
+        <w:rPr>
+          <w:rFonts w:ascii="Arial" w:hAnsi="Arial" w:cs="Arial"/>
+          <w:sz w:val="28"/>
+          <w:szCs w:val="28"/>
+          <w:lang w:val="pt-BR"/>
+        </w:rPr>
+        <w:t xml:space="preserve">” no DIRS do </w:t>
+      </w:r>
+      <w:proofErr w:type="spellStart"/>
+      <w:r>
+        <w:rPr>
+          <w:rFonts w:ascii="Arial" w:hAnsi="Arial" w:cs="Arial"/>
+          <w:sz w:val="28"/>
+          <w:szCs w:val="28"/>
+          <w:lang w:val="pt-BR"/>
+        </w:rPr>
+        <w:t>templates</w:t>
+      </w:r>
+      <w:proofErr w:type="spellEnd"/>
       <w:r>
         <w:rPr>
           <w:rFonts w:ascii="Arial" w:hAnsi="Arial" w:cs="Arial"/>
@@ -397,6 +472,7 @@
       <w:r>
         <w:rPr>
           <w:rFonts w:ascii="Arial" w:hAnsi="Arial" w:cs="Arial"/>
+          <w:noProof/>
           <w:sz w:val="28"/>
           <w:szCs w:val="28"/>
           <w:lang w:val="pt-BR"/>
@@ -460,27 +536,7 @@
           <w:lang w:val="pt-BR"/>
         </w:rPr>
         <w:lastRenderedPageBreak/>
-        <w:t xml:space="preserve"> </w:t>
-      </w:r>
-      <w:proofErr w:type="gramStart"/>
-      <w:r>
-        <w:rPr>
-          <w:rFonts w:ascii="Arial" w:hAnsi="Arial" w:cs="Arial"/>
-          <w:sz w:val="28"/>
-          <w:szCs w:val="28"/>
-          <w:lang w:val="pt-BR"/>
-        </w:rPr>
-        <w:t>Porquê</w:t>
-      </w:r>
-      <w:proofErr w:type="gramEnd"/>
-      <w:r>
-        <w:rPr>
-          <w:rFonts w:ascii="Arial" w:hAnsi="Arial" w:cs="Arial"/>
-          <w:sz w:val="28"/>
-          <w:szCs w:val="28"/>
-          <w:lang w:val="pt-BR"/>
-        </w:rPr>
-        <w:t xml:space="preserve"> fazer isso?</w:t>
+        <w:t xml:space="preserve"> Porquê fazer isso?</w:t>
       </w:r>
       <w:r>
         <w:rPr>
@@ -494,6 +550,7 @@
       <w:r>
         <w:rPr>
           <w:rFonts w:ascii="Arial" w:hAnsi="Arial" w:cs="Arial"/>
+          <w:noProof/>
           <w:sz w:val="28"/>
           <w:szCs w:val="28"/>
           <w:lang w:val="pt-BR"/>
@@ -567,7 +624,7 @@
         </w:rPr>
         <w:t xml:space="preserve">servidor para verificar se </w:t>
       </w:r>
-      <w:proofErr w:type="gramStart"/>
+      <w:proofErr w:type="spellStart"/>
       <w:r>
         <w:rPr>
           <w:rFonts w:ascii="Arial" w:hAnsi="Arial" w:cs="Arial"/>
@@ -577,7 +634,7 @@
         </w:rPr>
         <w:t>esta</w:t>
       </w:r>
-      <w:proofErr w:type="gramEnd"/>
+      <w:proofErr w:type="spellEnd"/>
       <w:r>
         <w:rPr>
           <w:rFonts w:ascii="Arial" w:hAnsi="Arial" w:cs="Arial"/>
@@ -605,6 +662,7 @@
         </w:rPr>
         <w:br/>
       </w:r>
+      <w:proofErr w:type="spellStart"/>
       <w:r>
         <w:rPr>
           <w:rFonts w:ascii="Arial" w:hAnsi="Arial" w:cs="Arial"/>
@@ -612,8 +670,29 @@
           <w:szCs w:val="28"/>
           <w:lang w:val="pt-BR"/>
         </w:rPr>
-        <w:t>python manage.py runserver</w:t>
+        <w:t>python</w:t>
       </w:r>
+      <w:proofErr w:type="spellEnd"/>
+      <w:r>
+        <w:rPr>
+          <w:rFonts w:ascii="Arial" w:hAnsi="Arial" w:cs="Arial"/>
+          <w:sz w:val="28"/>
+          <w:szCs w:val="28"/>
+          <w:lang w:val="pt-BR"/>
+        </w:rPr>
+        <w:t xml:space="preserve"> manage.py </w:t>
+      </w:r>
+      <w:proofErr w:type="spellStart"/>
+      <w:r>
+        <w:rPr>
+          <w:rFonts w:ascii="Arial" w:hAnsi="Arial" w:cs="Arial"/>
+          <w:sz w:val="28"/>
+          <w:szCs w:val="28"/>
+          <w:lang w:val="pt-BR"/>
+        </w:rPr>
+        <w:t>runserver</w:t>
+      </w:r>
+      <w:proofErr w:type="spellEnd"/>
     </w:p>
     <w:p>
       <w:pPr>
@@ -681,9 +760,9 @@
           <w:szCs w:val="28"/>
           <w:lang w:val="pt-BR"/>
         </w:rPr>
-        <w:t>\Django1</w:t>
+        <w:t xml:space="preserve">\Django1&gt;  </w:t>
       </w:r>
-      <w:proofErr w:type="gramStart"/>
+      <w:proofErr w:type="spellStart"/>
       <w:r>
         <w:rPr>
           <w:rFonts w:ascii="Arial" w:hAnsi="Arial" w:cs="Arial"/>
@@ -691,9 +770,9 @@
           <w:szCs w:val="28"/>
           <w:lang w:val="pt-BR"/>
         </w:rPr>
-        <w:t>&gt;  python</w:t>
+        <w:t>python</w:t>
       </w:r>
-      <w:proofErr w:type="gramEnd"/>
+      <w:proofErr w:type="spellEnd"/>
       <w:r>
         <w:rPr>
           <w:rFonts w:ascii="Arial" w:hAnsi="Arial" w:cs="Arial"/>
@@ -701,7 +780,147 @@
           <w:szCs w:val="28"/>
           <w:lang w:val="pt-BR"/>
         </w:rPr>
-        <w:t xml:space="preserve"> manage.py runserver</w:t>
+        <w:t xml:space="preserve"> manage.py </w:t>
+      </w:r>
+      <w:proofErr w:type="spellStart"/>
+      <w:r>
+        <w:rPr>
+          <w:rFonts w:ascii="Arial" w:hAnsi="Arial" w:cs="Arial"/>
+          <w:sz w:val="28"/>
+          <w:szCs w:val="28"/>
+          <w:lang w:val="pt-BR"/>
+        </w:rPr>
+        <w:t>runserver</w:t>
+      </w:r>
+      <w:proofErr w:type="spellEnd"/>
+      <w:r>
+        <w:rPr>
+          <w:rFonts w:ascii="Arial" w:hAnsi="Arial" w:cs="Arial"/>
+          <w:sz w:val="28"/>
+          <w:szCs w:val="28"/>
+          <w:lang w:val="pt-BR"/>
+        </w:rPr>
+        <w:br/>
+      </w:r>
+      <w:proofErr w:type="spellStart"/>
+      <w:r>
+        <w:rPr>
+          <w:rFonts w:ascii="Arial" w:hAnsi="Arial" w:cs="Arial"/>
+          <w:sz w:val="28"/>
+          <w:szCs w:val="28"/>
+          <w:lang w:val="pt-BR"/>
+        </w:rPr>
+        <w:t>Watching</w:t>
+      </w:r>
+      <w:proofErr w:type="spellEnd"/>
+      <w:r>
+        <w:rPr>
+          <w:rFonts w:ascii="Arial" w:hAnsi="Arial" w:cs="Arial"/>
+          <w:sz w:val="28"/>
+          <w:szCs w:val="28"/>
+          <w:lang w:val="pt-BR"/>
+        </w:rPr>
+        <w:t xml:space="preserve"> for file </w:t>
+      </w:r>
+      <w:proofErr w:type="spellStart"/>
+      <w:r>
+        <w:rPr>
+          <w:rFonts w:ascii="Arial" w:hAnsi="Arial" w:cs="Arial"/>
+          <w:sz w:val="28"/>
+          <w:szCs w:val="28"/>
+          <w:lang w:val="pt-BR"/>
+        </w:rPr>
+        <w:t>changes</w:t>
+      </w:r>
+      <w:proofErr w:type="spellEnd"/>
+      <w:r>
+        <w:rPr>
+          <w:rFonts w:ascii="Arial" w:hAnsi="Arial" w:cs="Arial"/>
+          <w:sz w:val="28"/>
+          <w:szCs w:val="28"/>
+          <w:lang w:val="pt-BR"/>
+        </w:rPr>
+        <w:t xml:space="preserve"> </w:t>
+      </w:r>
+      <w:proofErr w:type="spellStart"/>
+      <w:r>
+        <w:rPr>
+          <w:rFonts w:ascii="Arial" w:hAnsi="Arial" w:cs="Arial"/>
+          <w:sz w:val="28"/>
+          <w:szCs w:val="28"/>
+          <w:lang w:val="pt-BR"/>
+        </w:rPr>
+        <w:t>with</w:t>
+      </w:r>
+      <w:proofErr w:type="spellEnd"/>
+      <w:r>
+        <w:rPr>
+          <w:rFonts w:ascii="Arial" w:hAnsi="Arial" w:cs="Arial"/>
+          <w:sz w:val="28"/>
+          <w:szCs w:val="28"/>
+          <w:lang w:val="pt-BR"/>
+        </w:rPr>
+        <w:t xml:space="preserve"> </w:t>
+      </w:r>
+      <w:proofErr w:type="spellStart"/>
+      <w:r>
+        <w:rPr>
+          <w:rFonts w:ascii="Arial" w:hAnsi="Arial" w:cs="Arial"/>
+          <w:sz w:val="28"/>
+          <w:szCs w:val="28"/>
+          <w:lang w:val="pt-BR"/>
+        </w:rPr>
+        <w:t>StatReloader</w:t>
+      </w:r>
+      <w:proofErr w:type="spellEnd"/>
+      <w:r>
+        <w:rPr>
+          <w:rFonts w:ascii="Arial" w:hAnsi="Arial" w:cs="Arial"/>
+          <w:sz w:val="28"/>
+          <w:szCs w:val="28"/>
+          <w:lang w:val="pt-BR"/>
+        </w:rPr>
+        <w:br/>
+      </w:r>
+      <w:proofErr w:type="spellStart"/>
+      <w:r>
+        <w:rPr>
+          <w:rFonts w:ascii="Arial" w:hAnsi="Arial" w:cs="Arial"/>
+          <w:sz w:val="28"/>
+          <w:szCs w:val="28"/>
+          <w:lang w:val="pt-BR"/>
+        </w:rPr>
+        <w:t>Performing</w:t>
+      </w:r>
+      <w:proofErr w:type="spellEnd"/>
+      <w:r>
+        <w:rPr>
+          <w:rFonts w:ascii="Arial" w:hAnsi="Arial" w:cs="Arial"/>
+          <w:sz w:val="28"/>
+          <w:szCs w:val="28"/>
+          <w:lang w:val="pt-BR"/>
+        </w:rPr>
+        <w:t xml:space="preserve"> system </w:t>
+      </w:r>
+      <w:proofErr w:type="spellStart"/>
+      <w:r>
+        <w:rPr>
+          <w:rFonts w:ascii="Arial" w:hAnsi="Arial" w:cs="Arial"/>
+          <w:sz w:val="28"/>
+          <w:szCs w:val="28"/>
+          <w:lang w:val="pt-BR"/>
+        </w:rPr>
+        <w:t>checks</w:t>
+      </w:r>
+      <w:proofErr w:type="spellEnd"/>
+      <w:r>
+        <w:rPr>
+          <w:rFonts w:ascii="Arial" w:hAnsi="Arial" w:cs="Arial"/>
+          <w:sz w:val="28"/>
+          <w:szCs w:val="28"/>
+          <w:lang w:val="pt-BR"/>
+        </w:rPr>
+        <w:t>...</w:t>
       </w:r>
       <w:r>
         <w:rPr>
@@ -719,7 +938,614 @@
           <w:szCs w:val="28"/>
           <w:lang w:val="pt-BR"/>
         </w:rPr>
-        <w:t>Watching for file changes with StatReloader</w:t>
+        <w:t xml:space="preserve">System </w:t>
+      </w:r>
+      <w:proofErr w:type="spellStart"/>
+      <w:r>
+        <w:rPr>
+          <w:rFonts w:ascii="Arial" w:hAnsi="Arial" w:cs="Arial"/>
+          <w:sz w:val="28"/>
+          <w:szCs w:val="28"/>
+          <w:lang w:val="pt-BR"/>
+        </w:rPr>
+        <w:t>check</w:t>
+      </w:r>
+      <w:proofErr w:type="spellEnd"/>
+      <w:r>
+        <w:rPr>
+          <w:rFonts w:ascii="Arial" w:hAnsi="Arial" w:cs="Arial"/>
+          <w:sz w:val="28"/>
+          <w:szCs w:val="28"/>
+          <w:lang w:val="pt-BR"/>
+        </w:rPr>
+        <w:t xml:space="preserve"> </w:t>
+      </w:r>
+      <w:proofErr w:type="spellStart"/>
+      <w:r>
+        <w:rPr>
+          <w:rFonts w:ascii="Arial" w:hAnsi="Arial" w:cs="Arial"/>
+          <w:sz w:val="28"/>
+          <w:szCs w:val="28"/>
+          <w:lang w:val="pt-BR"/>
+        </w:rPr>
+        <w:t>identified</w:t>
+      </w:r>
+      <w:proofErr w:type="spellEnd"/>
+      <w:r>
+        <w:rPr>
+          <w:rFonts w:ascii="Arial" w:hAnsi="Arial" w:cs="Arial"/>
+          <w:sz w:val="28"/>
+          <w:szCs w:val="28"/>
+          <w:lang w:val="pt-BR"/>
+        </w:rPr>
+        <w:t xml:space="preserve"> no </w:t>
+      </w:r>
+      <w:proofErr w:type="spellStart"/>
+      <w:r>
+        <w:rPr>
+          <w:rFonts w:ascii="Arial" w:hAnsi="Arial" w:cs="Arial"/>
+          <w:sz w:val="28"/>
+          <w:szCs w:val="28"/>
+          <w:lang w:val="pt-BR"/>
+        </w:rPr>
+        <w:t>issues</w:t>
+      </w:r>
+      <w:proofErr w:type="spellEnd"/>
+      <w:r>
+        <w:rPr>
+          <w:rFonts w:ascii="Arial" w:hAnsi="Arial" w:cs="Arial"/>
+          <w:sz w:val="28"/>
+          <w:szCs w:val="28"/>
+          <w:lang w:val="pt-BR"/>
+        </w:rPr>
+        <w:t xml:space="preserve"> (0 </w:t>
+      </w:r>
+      <w:proofErr w:type="spellStart"/>
+      <w:r>
+        <w:rPr>
+          <w:rFonts w:ascii="Arial" w:hAnsi="Arial" w:cs="Arial"/>
+          <w:sz w:val="28"/>
+          <w:szCs w:val="28"/>
+          <w:lang w:val="pt-BR"/>
+        </w:rPr>
+        <w:t>silenced</w:t>
+      </w:r>
+      <w:proofErr w:type="spellEnd"/>
+      <w:r>
+        <w:rPr>
+          <w:rFonts w:ascii="Arial" w:hAnsi="Arial" w:cs="Arial"/>
+          <w:sz w:val="28"/>
+          <w:szCs w:val="28"/>
+          <w:lang w:val="pt-BR"/>
+        </w:rPr>
+        <w:t>).</w:t>
+      </w:r>
+      <w:r>
+        <w:rPr>
+          <w:rFonts w:ascii="Arial" w:hAnsi="Arial" w:cs="Arial"/>
+          <w:sz w:val="28"/>
+          <w:szCs w:val="28"/>
+          <w:lang w:val="pt-BR"/>
+        </w:rPr>
+        <w:br/>
+      </w:r>
+      <w:proofErr w:type="spellStart"/>
+      <w:r>
+        <w:rPr>
+          <w:rFonts w:ascii="Arial" w:hAnsi="Arial" w:cs="Arial"/>
+          <w:sz w:val="28"/>
+          <w:szCs w:val="28"/>
+          <w:lang w:val="pt-BR"/>
+        </w:rPr>
+        <w:t>You</w:t>
+      </w:r>
+      <w:proofErr w:type="spellEnd"/>
+      <w:r>
+        <w:rPr>
+          <w:rFonts w:ascii="Arial" w:hAnsi="Arial" w:cs="Arial"/>
+          <w:sz w:val="28"/>
+          <w:szCs w:val="28"/>
+          <w:lang w:val="pt-BR"/>
+        </w:rPr>
+        <w:t xml:space="preserve"> </w:t>
+      </w:r>
+      <w:proofErr w:type="spellStart"/>
+      <w:r>
+        <w:rPr>
+          <w:rFonts w:ascii="Arial" w:hAnsi="Arial" w:cs="Arial"/>
+          <w:sz w:val="28"/>
+          <w:szCs w:val="28"/>
+          <w:lang w:val="pt-BR"/>
+        </w:rPr>
+        <w:t>have</w:t>
+      </w:r>
+      <w:proofErr w:type="spellEnd"/>
+      <w:r>
+        <w:rPr>
+          <w:rFonts w:ascii="Arial" w:hAnsi="Arial" w:cs="Arial"/>
+          <w:sz w:val="28"/>
+          <w:szCs w:val="28"/>
+          <w:lang w:val="pt-BR"/>
+        </w:rPr>
+        <w:t xml:space="preserve"> 18 </w:t>
+      </w:r>
+      <w:proofErr w:type="spellStart"/>
+      <w:r>
+        <w:rPr>
+          <w:rFonts w:ascii="Arial" w:hAnsi="Arial" w:cs="Arial"/>
+          <w:sz w:val="28"/>
+          <w:szCs w:val="28"/>
+          <w:lang w:val="pt-BR"/>
+        </w:rPr>
+        <w:t>unapplied</w:t>
+      </w:r>
+      <w:proofErr w:type="spellEnd"/>
+      <w:r>
+        <w:rPr>
+          <w:rFonts w:ascii="Arial" w:hAnsi="Arial" w:cs="Arial"/>
+          <w:sz w:val="28"/>
+          <w:szCs w:val="28"/>
+          <w:lang w:val="pt-BR"/>
+        </w:rPr>
+        <w:t xml:space="preserve"> </w:t>
+      </w:r>
+      <w:proofErr w:type="spellStart"/>
+      <w:r>
+        <w:rPr>
+          <w:rFonts w:ascii="Arial" w:hAnsi="Arial" w:cs="Arial"/>
+          <w:sz w:val="28"/>
+          <w:szCs w:val="28"/>
+          <w:lang w:val="pt-BR"/>
+        </w:rPr>
+        <w:t>migration</w:t>
+      </w:r>
+      <w:proofErr w:type="spellEnd"/>
+      <w:r>
+        <w:rPr>
+          <w:rFonts w:ascii="Arial" w:hAnsi="Arial" w:cs="Arial"/>
+          <w:sz w:val="28"/>
+          <w:szCs w:val="28"/>
+          <w:lang w:val="pt-BR"/>
+        </w:rPr>
+        <w:t xml:space="preserve">(s). </w:t>
+      </w:r>
+      <w:proofErr w:type="spellStart"/>
+      <w:r>
+        <w:rPr>
+          <w:rFonts w:ascii="Arial" w:hAnsi="Arial" w:cs="Arial"/>
+          <w:sz w:val="28"/>
+          <w:szCs w:val="28"/>
+          <w:lang w:val="pt-BR"/>
+        </w:rPr>
+        <w:t>Your</w:t>
+      </w:r>
+      <w:proofErr w:type="spellEnd"/>
+      <w:r>
+        <w:rPr>
+          <w:rFonts w:ascii="Arial" w:hAnsi="Arial" w:cs="Arial"/>
+          <w:sz w:val="28"/>
+          <w:szCs w:val="28"/>
+          <w:lang w:val="pt-BR"/>
+        </w:rPr>
+        <w:t xml:space="preserve"> </w:t>
+      </w:r>
+      <w:proofErr w:type="spellStart"/>
+      <w:r>
+        <w:rPr>
+          <w:rFonts w:ascii="Arial" w:hAnsi="Arial" w:cs="Arial"/>
+          <w:sz w:val="28"/>
+          <w:szCs w:val="28"/>
+          <w:lang w:val="pt-BR"/>
+        </w:rPr>
+        <w:t>project</w:t>
+      </w:r>
+      <w:proofErr w:type="spellEnd"/>
+      <w:r>
+        <w:rPr>
+          <w:rFonts w:ascii="Arial" w:hAnsi="Arial" w:cs="Arial"/>
+          <w:sz w:val="28"/>
+          <w:szCs w:val="28"/>
+          <w:lang w:val="pt-BR"/>
+        </w:rPr>
+        <w:t xml:space="preserve"> </w:t>
+      </w:r>
+      <w:proofErr w:type="spellStart"/>
+      <w:r>
+        <w:rPr>
+          <w:rFonts w:ascii="Arial" w:hAnsi="Arial" w:cs="Arial"/>
+          <w:sz w:val="28"/>
+          <w:szCs w:val="28"/>
+          <w:lang w:val="pt-BR"/>
+        </w:rPr>
+        <w:t>may</w:t>
+      </w:r>
+      <w:proofErr w:type="spellEnd"/>
+      <w:r>
+        <w:rPr>
+          <w:rFonts w:ascii="Arial" w:hAnsi="Arial" w:cs="Arial"/>
+          <w:sz w:val="28"/>
+          <w:szCs w:val="28"/>
+          <w:lang w:val="pt-BR"/>
+        </w:rPr>
+        <w:t xml:space="preserve"> </w:t>
+      </w:r>
+      <w:proofErr w:type="spellStart"/>
+      <w:r>
+        <w:rPr>
+          <w:rFonts w:ascii="Arial" w:hAnsi="Arial" w:cs="Arial"/>
+          <w:sz w:val="28"/>
+          <w:szCs w:val="28"/>
+          <w:lang w:val="pt-BR"/>
+        </w:rPr>
+        <w:t>not</w:t>
+      </w:r>
+      <w:proofErr w:type="spellEnd"/>
+      <w:r>
+        <w:rPr>
+          <w:rFonts w:ascii="Arial" w:hAnsi="Arial" w:cs="Arial"/>
+          <w:sz w:val="28"/>
+          <w:szCs w:val="28"/>
+          <w:lang w:val="pt-BR"/>
+        </w:rPr>
+        <w:t xml:space="preserve"> </w:t>
+      </w:r>
+      <w:proofErr w:type="spellStart"/>
+      <w:r>
+        <w:rPr>
+          <w:rFonts w:ascii="Arial" w:hAnsi="Arial" w:cs="Arial"/>
+          <w:sz w:val="28"/>
+          <w:szCs w:val="28"/>
+          <w:lang w:val="pt-BR"/>
+        </w:rPr>
+        <w:t>work</w:t>
+      </w:r>
+      <w:proofErr w:type="spellEnd"/>
+      <w:r>
+        <w:rPr>
+          <w:rFonts w:ascii="Arial" w:hAnsi="Arial" w:cs="Arial"/>
+          <w:sz w:val="28"/>
+          <w:szCs w:val="28"/>
+          <w:lang w:val="pt-BR"/>
+        </w:rPr>
+        <w:t xml:space="preserve"> </w:t>
+      </w:r>
+      <w:proofErr w:type="spellStart"/>
+      <w:r>
+        <w:rPr>
+          <w:rFonts w:ascii="Arial" w:hAnsi="Arial" w:cs="Arial"/>
+          <w:sz w:val="28"/>
+          <w:szCs w:val="28"/>
+          <w:lang w:val="pt-BR"/>
+        </w:rPr>
+        <w:t>properly</w:t>
+      </w:r>
+      <w:proofErr w:type="spellEnd"/>
+      <w:r>
+        <w:rPr>
+          <w:rFonts w:ascii="Arial" w:hAnsi="Arial" w:cs="Arial"/>
+          <w:sz w:val="28"/>
+          <w:szCs w:val="28"/>
+          <w:lang w:val="pt-BR"/>
+        </w:rPr>
+        <w:t xml:space="preserve"> </w:t>
+      </w:r>
+      <w:proofErr w:type="spellStart"/>
+      <w:r>
+        <w:rPr>
+          <w:rFonts w:ascii="Arial" w:hAnsi="Arial" w:cs="Arial"/>
+          <w:sz w:val="28"/>
+          <w:szCs w:val="28"/>
+          <w:lang w:val="pt-BR"/>
+        </w:rPr>
+        <w:t>until</w:t>
+      </w:r>
+      <w:proofErr w:type="spellEnd"/>
+      <w:r>
+        <w:rPr>
+          <w:rFonts w:ascii="Arial" w:hAnsi="Arial" w:cs="Arial"/>
+          <w:sz w:val="28"/>
+          <w:szCs w:val="28"/>
+          <w:lang w:val="pt-BR"/>
+        </w:rPr>
+        <w:t xml:space="preserve"> </w:t>
+      </w:r>
+      <w:proofErr w:type="spellStart"/>
+      <w:r>
+        <w:rPr>
+          <w:rFonts w:ascii="Arial" w:hAnsi="Arial" w:cs="Arial"/>
+          <w:sz w:val="28"/>
+          <w:szCs w:val="28"/>
+          <w:lang w:val="pt-BR"/>
+        </w:rPr>
+        <w:t>you</w:t>
+      </w:r>
+      <w:proofErr w:type="spellEnd"/>
+      <w:r>
+        <w:rPr>
+          <w:rFonts w:ascii="Arial" w:hAnsi="Arial" w:cs="Arial"/>
+          <w:sz w:val="28"/>
+          <w:szCs w:val="28"/>
+          <w:lang w:val="pt-BR"/>
+        </w:rPr>
+        <w:t xml:space="preserve"> </w:t>
+      </w:r>
+      <w:proofErr w:type="spellStart"/>
+      <w:r>
+        <w:rPr>
+          <w:rFonts w:ascii="Arial" w:hAnsi="Arial" w:cs="Arial"/>
+          <w:sz w:val="28"/>
+          <w:szCs w:val="28"/>
+          <w:lang w:val="pt-BR"/>
+        </w:rPr>
+        <w:t>apply</w:t>
+      </w:r>
+      <w:proofErr w:type="spellEnd"/>
+      <w:r>
+        <w:rPr>
+          <w:rFonts w:ascii="Arial" w:hAnsi="Arial" w:cs="Arial"/>
+          <w:sz w:val="28"/>
+          <w:szCs w:val="28"/>
+          <w:lang w:val="pt-BR"/>
+        </w:rPr>
+        <w:t xml:space="preserve"> </w:t>
+      </w:r>
+      <w:proofErr w:type="spellStart"/>
+      <w:r>
+        <w:rPr>
+          <w:rFonts w:ascii="Arial" w:hAnsi="Arial" w:cs="Arial"/>
+          <w:sz w:val="28"/>
+          <w:szCs w:val="28"/>
+          <w:lang w:val="pt-BR"/>
+        </w:rPr>
+        <w:t>the</w:t>
+      </w:r>
+      <w:proofErr w:type="spellEnd"/>
+      <w:r>
+        <w:rPr>
+          <w:rFonts w:ascii="Arial" w:hAnsi="Arial" w:cs="Arial"/>
+          <w:sz w:val="28"/>
+          <w:szCs w:val="28"/>
+          <w:lang w:val="pt-BR"/>
+        </w:rPr>
+        <w:t xml:space="preserve"> </w:t>
+      </w:r>
+      <w:proofErr w:type="spellStart"/>
+      <w:r>
+        <w:rPr>
+          <w:rFonts w:ascii="Arial" w:hAnsi="Arial" w:cs="Arial"/>
+          <w:sz w:val="28"/>
+          <w:szCs w:val="28"/>
+          <w:lang w:val="pt-BR"/>
+        </w:rPr>
+        <w:t>migrations</w:t>
+      </w:r>
+      <w:proofErr w:type="spellEnd"/>
+      <w:r>
+        <w:rPr>
+          <w:rFonts w:ascii="Arial" w:hAnsi="Arial" w:cs="Arial"/>
+          <w:sz w:val="28"/>
+          <w:szCs w:val="28"/>
+          <w:lang w:val="pt-BR"/>
+        </w:rPr>
+        <w:t xml:space="preserve"> for app(s): admin, </w:t>
+      </w:r>
+      <w:proofErr w:type="spellStart"/>
+      <w:r>
+        <w:rPr>
+          <w:rFonts w:ascii="Arial" w:hAnsi="Arial" w:cs="Arial"/>
+          <w:sz w:val="28"/>
+          <w:szCs w:val="28"/>
+          <w:lang w:val="pt-BR"/>
+        </w:rPr>
+        <w:t>auth</w:t>
+      </w:r>
+      <w:proofErr w:type="spellEnd"/>
+      <w:r>
+        <w:rPr>
+          <w:rFonts w:ascii="Arial" w:hAnsi="Arial" w:cs="Arial"/>
+          <w:sz w:val="28"/>
+          <w:szCs w:val="28"/>
+          <w:lang w:val="pt-BR"/>
+        </w:rPr>
+        <w:t xml:space="preserve">, </w:t>
+      </w:r>
+      <w:proofErr w:type="spellStart"/>
+      <w:r>
+        <w:rPr>
+          <w:rFonts w:ascii="Arial" w:hAnsi="Arial" w:cs="Arial"/>
+          <w:sz w:val="28"/>
+          <w:szCs w:val="28"/>
+          <w:lang w:val="pt-BR"/>
+        </w:rPr>
+        <w:t>contenttypes</w:t>
+      </w:r>
+      <w:proofErr w:type="spellEnd"/>
+      <w:r>
+        <w:rPr>
+          <w:rFonts w:ascii="Arial" w:hAnsi="Arial" w:cs="Arial"/>
+          <w:sz w:val="28"/>
+          <w:szCs w:val="28"/>
+          <w:lang w:val="pt-BR"/>
+        </w:rPr>
+        <w:t xml:space="preserve">, </w:t>
+      </w:r>
+      <w:proofErr w:type="spellStart"/>
+      <w:r>
+        <w:rPr>
+          <w:rFonts w:ascii="Arial" w:hAnsi="Arial" w:cs="Arial"/>
+          <w:sz w:val="28"/>
+          <w:szCs w:val="28"/>
+          <w:lang w:val="pt-BR"/>
+        </w:rPr>
+        <w:t>sessions</w:t>
+      </w:r>
+      <w:proofErr w:type="spellEnd"/>
+      <w:r>
+        <w:rPr>
+          <w:rFonts w:ascii="Arial" w:hAnsi="Arial" w:cs="Arial"/>
+          <w:sz w:val="28"/>
+          <w:szCs w:val="28"/>
+          <w:lang w:val="pt-BR"/>
+        </w:rPr>
+        <w:t>.</w:t>
+      </w:r>
+      <w:r>
+        <w:rPr>
+          <w:rFonts w:ascii="Arial" w:hAnsi="Arial" w:cs="Arial"/>
+          <w:sz w:val="28"/>
+          <w:szCs w:val="28"/>
+          <w:lang w:val="pt-BR"/>
+        </w:rPr>
+        <w:br/>
+      </w:r>
+      <w:proofErr w:type="spellStart"/>
+      <w:r>
+        <w:rPr>
+          <w:rFonts w:ascii="Arial" w:hAnsi="Arial" w:cs="Arial"/>
+          <w:sz w:val="28"/>
+          <w:szCs w:val="28"/>
+          <w:lang w:val="pt-BR"/>
+        </w:rPr>
+        <w:t>Run</w:t>
+      </w:r>
+      <w:proofErr w:type="spellEnd"/>
+      <w:r>
+        <w:rPr>
+          <w:rFonts w:ascii="Arial" w:hAnsi="Arial" w:cs="Arial"/>
+          <w:sz w:val="28"/>
+          <w:szCs w:val="28"/>
+          <w:lang w:val="pt-BR"/>
+        </w:rPr>
+        <w:t xml:space="preserve"> '</w:t>
+      </w:r>
+      <w:proofErr w:type="spellStart"/>
+      <w:r>
+        <w:rPr>
+          <w:rFonts w:ascii="Arial" w:hAnsi="Arial" w:cs="Arial"/>
+          <w:sz w:val="28"/>
+          <w:szCs w:val="28"/>
+          <w:lang w:val="pt-BR"/>
+        </w:rPr>
+        <w:t>python</w:t>
+      </w:r>
+      <w:proofErr w:type="spellEnd"/>
+      <w:r>
+        <w:rPr>
+          <w:rFonts w:ascii="Arial" w:hAnsi="Arial" w:cs="Arial"/>
+          <w:sz w:val="28"/>
+          <w:szCs w:val="28"/>
+          <w:lang w:val="pt-BR"/>
+        </w:rPr>
+        <w:t xml:space="preserve"> manage.py </w:t>
+      </w:r>
+      <w:proofErr w:type="spellStart"/>
+      <w:r>
+        <w:rPr>
+          <w:rFonts w:ascii="Arial" w:hAnsi="Arial" w:cs="Arial"/>
+          <w:sz w:val="28"/>
+          <w:szCs w:val="28"/>
+          <w:lang w:val="pt-BR"/>
+        </w:rPr>
+        <w:t>migrate</w:t>
+      </w:r>
+      <w:proofErr w:type="spellEnd"/>
+      <w:r>
+        <w:rPr>
+          <w:rFonts w:ascii="Arial" w:hAnsi="Arial" w:cs="Arial"/>
+          <w:sz w:val="28"/>
+          <w:szCs w:val="28"/>
+          <w:lang w:val="pt-BR"/>
+        </w:rPr>
+        <w:t xml:space="preserve">' </w:t>
+      </w:r>
+      <w:proofErr w:type="spellStart"/>
+      <w:r>
+        <w:rPr>
+          <w:rFonts w:ascii="Arial" w:hAnsi="Arial" w:cs="Arial"/>
+          <w:sz w:val="28"/>
+          <w:szCs w:val="28"/>
+          <w:lang w:val="pt-BR"/>
+        </w:rPr>
+        <w:t>to</w:t>
+      </w:r>
+      <w:proofErr w:type="spellEnd"/>
+      <w:r>
+        <w:rPr>
+          <w:rFonts w:ascii="Arial" w:hAnsi="Arial" w:cs="Arial"/>
+          <w:sz w:val="28"/>
+          <w:szCs w:val="28"/>
+          <w:lang w:val="pt-BR"/>
+        </w:rPr>
+        <w:t xml:space="preserve"> </w:t>
+      </w:r>
+      <w:proofErr w:type="spellStart"/>
+      <w:r>
+        <w:rPr>
+          <w:rFonts w:ascii="Arial" w:hAnsi="Arial" w:cs="Arial"/>
+          <w:sz w:val="28"/>
+          <w:szCs w:val="28"/>
+          <w:lang w:val="pt-BR"/>
+        </w:rPr>
+        <w:t>apply</w:t>
+      </w:r>
+      <w:proofErr w:type="spellEnd"/>
+      <w:r>
+        <w:rPr>
+          <w:rFonts w:ascii="Arial" w:hAnsi="Arial" w:cs="Arial"/>
+          <w:sz w:val="28"/>
+          <w:szCs w:val="28"/>
+          <w:lang w:val="pt-BR"/>
+        </w:rPr>
+        <w:t xml:space="preserve"> </w:t>
+      </w:r>
+      <w:proofErr w:type="spellStart"/>
+      <w:r>
+        <w:rPr>
+          <w:rFonts w:ascii="Arial" w:hAnsi="Arial" w:cs="Arial"/>
+          <w:sz w:val="28"/>
+          <w:szCs w:val="28"/>
+          <w:lang w:val="pt-BR"/>
+        </w:rPr>
+        <w:t>them</w:t>
+      </w:r>
+      <w:proofErr w:type="spellEnd"/>
+      <w:r>
+        <w:rPr>
+          <w:rFonts w:ascii="Arial" w:hAnsi="Arial" w:cs="Arial"/>
+          <w:sz w:val="28"/>
+          <w:szCs w:val="28"/>
+          <w:lang w:val="pt-BR"/>
+        </w:rPr>
+        <w:t>.</w:t>
+      </w:r>
+      <w:r>
+        <w:rPr>
+          <w:rFonts w:ascii="Arial" w:hAnsi="Arial" w:cs="Arial"/>
+          <w:sz w:val="28"/>
+          <w:szCs w:val="28"/>
+          <w:lang w:val="pt-BR"/>
+        </w:rPr>
+        <w:br/>
+      </w:r>
+      <w:proofErr w:type="spellStart"/>
+      <w:r>
+        <w:rPr>
+          <w:rFonts w:ascii="Arial" w:hAnsi="Arial" w:cs="Arial"/>
+          <w:sz w:val="28"/>
+          <w:szCs w:val="28"/>
+          <w:lang w:val="pt-BR"/>
+        </w:rPr>
+        <w:t>September</w:t>
+      </w:r>
+      <w:proofErr w:type="spellEnd"/>
+      <w:r>
+        <w:rPr>
+          <w:rFonts w:ascii="Arial" w:hAnsi="Arial" w:cs="Arial"/>
+          <w:sz w:val="28"/>
+          <w:szCs w:val="28"/>
+          <w:lang w:val="pt-BR"/>
+        </w:rPr>
+        <w:t xml:space="preserve"> 11, 2023 - 22:50:45</w:t>
       </w:r>
       <w:r>
         <w:rPr>
@@ -737,7 +1563,47 @@
           <w:szCs w:val="28"/>
           <w:lang w:val="pt-BR"/>
         </w:rPr>
-        <w:t>Performing system checks...</w:t>
+        <w:t xml:space="preserve">Django </w:t>
+      </w:r>
+      <w:proofErr w:type="spellStart"/>
+      <w:r>
+        <w:rPr>
+          <w:rFonts w:ascii="Arial" w:hAnsi="Arial" w:cs="Arial"/>
+          <w:sz w:val="28"/>
+          <w:szCs w:val="28"/>
+          <w:lang w:val="pt-BR"/>
+        </w:rPr>
+        <w:t>version</w:t>
+      </w:r>
+      <w:proofErr w:type="spellEnd"/>
+      <w:r>
+        <w:rPr>
+          <w:rFonts w:ascii="Arial" w:hAnsi="Arial" w:cs="Arial"/>
+          <w:sz w:val="28"/>
+          <w:szCs w:val="28"/>
+          <w:lang w:val="pt-BR"/>
+        </w:rPr>
+        <w:t xml:space="preserve"> 4.2.5, </w:t>
+      </w:r>
+      <w:proofErr w:type="spellStart"/>
+      <w:r>
+        <w:rPr>
+          <w:rFonts w:ascii="Arial" w:hAnsi="Arial" w:cs="Arial"/>
+          <w:sz w:val="28"/>
+          <w:szCs w:val="28"/>
+          <w:lang w:val="pt-BR"/>
+        </w:rPr>
+        <w:t>using</w:t>
+      </w:r>
+      <w:proofErr w:type="spellEnd"/>
+      <w:r>
+        <w:rPr>
+          <w:rFonts w:ascii="Arial" w:hAnsi="Arial" w:cs="Arial"/>
+          <w:sz w:val="28"/>
+          <w:szCs w:val="28"/>
+          <w:lang w:val="pt-BR"/>
+        </w:rPr>
+        <w:t xml:space="preserve"> settings 'django1.settings'</w:t>
       </w:r>
       <w:r>
         <w:rPr>
@@ -748,6 +1614,7 @@
         </w:rPr>
         <w:br/>
       </w:r>
+      <w:proofErr w:type="spellStart"/>
       <w:r>
         <w:rPr>
           <w:rFonts w:ascii="Arial" w:hAnsi="Arial" w:cs="Arial"/>
@@ -755,7 +1622,57 @@
           <w:szCs w:val="28"/>
           <w:lang w:val="pt-BR"/>
         </w:rPr>
-        <w:t>System check identified no issues (0 silenced).</w:t>
+        <w:t>Starting</w:t>
+      </w:r>
+      <w:proofErr w:type="spellEnd"/>
+      <w:r>
+        <w:rPr>
+          <w:rFonts w:ascii="Arial" w:hAnsi="Arial" w:cs="Arial"/>
+          <w:sz w:val="28"/>
+          <w:szCs w:val="28"/>
+          <w:lang w:val="pt-BR"/>
+        </w:rPr>
+        <w:t xml:space="preserve"> </w:t>
+      </w:r>
+      <w:proofErr w:type="spellStart"/>
+      <w:r>
+        <w:rPr>
+          <w:rFonts w:ascii="Arial" w:hAnsi="Arial" w:cs="Arial"/>
+          <w:sz w:val="28"/>
+          <w:szCs w:val="28"/>
+          <w:lang w:val="pt-BR"/>
+        </w:rPr>
+        <w:t>development</w:t>
+      </w:r>
+      <w:proofErr w:type="spellEnd"/>
+      <w:r>
+        <w:rPr>
+          <w:rFonts w:ascii="Arial" w:hAnsi="Arial" w:cs="Arial"/>
+          <w:sz w:val="28"/>
+          <w:szCs w:val="28"/>
+          <w:lang w:val="pt-BR"/>
+        </w:rPr>
+        <w:t xml:space="preserve"> server </w:t>
+      </w:r>
+      <w:proofErr w:type="spellStart"/>
+      <w:r>
+        <w:rPr>
+          <w:rFonts w:ascii="Arial" w:hAnsi="Arial" w:cs="Arial"/>
+          <w:sz w:val="28"/>
+          <w:szCs w:val="28"/>
+          <w:lang w:val="pt-BR"/>
+        </w:rPr>
+        <w:t>at</w:t>
+      </w:r>
+      <w:proofErr w:type="spellEnd"/>
+      <w:r>
+        <w:rPr>
+          <w:rFonts w:ascii="Arial" w:hAnsi="Arial" w:cs="Arial"/>
+          <w:sz w:val="28"/>
+          <w:szCs w:val="28"/>
+          <w:lang w:val="pt-BR"/>
+        </w:rPr>
+        <w:t xml:space="preserve"> http://127.0.0.1:8000/</w:t>
       </w:r>
       <w:r>
         <w:rPr>
@@ -766,6 +1683,7 @@
         </w:rPr>
         <w:br/>
       </w:r>
+      <w:proofErr w:type="spellStart"/>
       <w:r>
         <w:rPr>
           <w:rFonts w:ascii="Arial" w:hAnsi="Arial" w:cs="Arial"/>
@@ -773,8 +1691,9 @@
           <w:szCs w:val="28"/>
           <w:lang w:val="pt-BR"/>
         </w:rPr>
-        <w:t>You have 18 unapplied migration(s). Your project may not work properly until you apply the migrations for app(s): admin, auth, contenttypes, sessions.</w:t>
+        <w:t>Quit</w:t>
       </w:r>
+      <w:proofErr w:type="spellEnd"/>
       <w:r>
         <w:rPr>
           <w:rFonts w:ascii="Arial" w:hAnsi="Arial" w:cs="Arial"/>
@@ -782,8 +1701,9 @@
           <w:szCs w:val="28"/>
           <w:lang w:val="pt-BR"/>
         </w:rPr>
-        <w:br/>
+        <w:t xml:space="preserve"> </w:t>
       </w:r>
+      <w:proofErr w:type="spellStart"/>
       <w:r>
         <w:rPr>
           <w:rFonts w:ascii="Arial" w:hAnsi="Arial" w:cs="Arial"/>
@@ -791,8 +1711,9 @@
           <w:szCs w:val="28"/>
           <w:lang w:val="pt-BR"/>
         </w:rPr>
-        <w:t>Run 'python manage.py migrate' to apply them.</w:t>
+        <w:t>the</w:t>
       </w:r>
+      <w:proofErr w:type="spellEnd"/>
       <w:r>
         <w:rPr>
           <w:rFonts w:ascii="Arial" w:hAnsi="Arial" w:cs="Arial"/>
@@ -800,8 +1721,9 @@
           <w:szCs w:val="28"/>
           <w:lang w:val="pt-BR"/>
         </w:rPr>
-        <w:br/>
+        <w:t xml:space="preserve"> server </w:t>
       </w:r>
+      <w:proofErr w:type="spellStart"/>
       <w:r>
         <w:rPr>
           <w:rFonts w:ascii="Arial" w:hAnsi="Arial" w:cs="Arial"/>
@@ -809,8 +1731,9 @@
           <w:szCs w:val="28"/>
           <w:lang w:val="pt-BR"/>
         </w:rPr>
-        <w:t>September 11, 2023 - 22:50:45</w:t>
+        <w:t>with</w:t>
       </w:r>
+      <w:proofErr w:type="spellEnd"/>
       <w:r>
         <w:rPr>
           <w:rFonts w:ascii="Arial" w:hAnsi="Arial" w:cs="Arial"/>
@@ -818,8 +1741,23 @@
           <w:szCs w:val="28"/>
           <w:lang w:val="pt-BR"/>
         </w:rPr>
-        <w:br/>
+        <w:t xml:space="preserve"> CTRL-BREAK.</w:t>
       </w:r>
+    </w:p>
+    <w:p>
+      <w:pPr>
+        <w:pStyle w:val="PargrafodaLista"/>
+        <w:numPr>
+          <w:ilvl w:val="0"/>
+          <w:numId w:val="28"/>
+        </w:numPr>
+        <w:rPr>
+          <w:rFonts w:ascii="Arial" w:hAnsi="Arial" w:cs="Arial"/>
+          <w:sz w:val="28"/>
+          <w:szCs w:val="28"/>
+          <w:lang w:val="pt-BR"/>
+        </w:rPr>
+      </w:pPr>
       <w:r>
         <w:rPr>
           <w:rFonts w:ascii="Arial" w:hAnsi="Arial" w:cs="Arial"/>
@@ -827,63 +1765,7 @@
           <w:szCs w:val="28"/>
           <w:lang w:val="pt-BR"/>
         </w:rPr>
-        <w:t>Django version 4.2.5, using settings 'django1.settings'</w:t>
-      </w:r>
-      <w:r>
-        <w:rPr>
-          <w:rFonts w:ascii="Arial" w:hAnsi="Arial" w:cs="Arial"/>
-          <w:sz w:val="28"/>
-          <w:szCs w:val="28"/>
-          <w:lang w:val="pt-BR"/>
-        </w:rPr>
-        <w:br/>
-      </w:r>
-      <w:r>
-        <w:rPr>
-          <w:rFonts w:ascii="Arial" w:hAnsi="Arial" w:cs="Arial"/>
-          <w:sz w:val="28"/>
-          <w:szCs w:val="28"/>
-          <w:lang w:val="pt-BR"/>
-        </w:rPr>
-        <w:t xml:space="preserve">Starting development </w:t>
-      </w:r>
-      <w:proofErr w:type="gramStart"/>
-      <w:r>
-        <w:rPr>
-          <w:rFonts w:ascii="Arial" w:hAnsi="Arial" w:cs="Arial"/>
-          <w:sz w:val="28"/>
-          <w:szCs w:val="28"/>
-          <w:lang w:val="pt-BR"/>
-        </w:rPr>
-        <w:t>server</w:t>
-      </w:r>
-      <w:proofErr w:type="gramEnd"/>
-      <w:r>
-        <w:rPr>
-          <w:rFonts w:ascii="Arial" w:hAnsi="Arial" w:cs="Arial"/>
-          <w:sz w:val="28"/>
-          <w:szCs w:val="28"/>
-          <w:lang w:val="pt-BR"/>
-        </w:rPr>
-        <w:t xml:space="preserve"> at http://127.0.0.1:8000/</w:t>
-      </w:r>
-      <w:r>
-        <w:rPr>
-          <w:rFonts w:ascii="Arial" w:hAnsi="Arial" w:cs="Arial"/>
-          <w:sz w:val="28"/>
-          <w:szCs w:val="28"/>
-          <w:lang w:val="pt-BR"/>
-        </w:rPr>
-        <w:br/>
-      </w:r>
-      <w:r>
-        <w:rPr>
-          <w:rFonts w:ascii="Arial" w:hAnsi="Arial" w:cs="Arial"/>
-          <w:sz w:val="28"/>
-          <w:szCs w:val="28"/>
-          <w:lang w:val="pt-BR"/>
-        </w:rPr>
-        <w:t>Quit the server with CTRL-BREAK.</w:t>
+        <w:t>ROTAS</w:t>
       </w:r>
     </w:p>
     <w:p>
@@ -893,6 +1775,1333 @@
           <w:ilvl w:val="1"/>
           <w:numId w:val="28"/>
         </w:numPr>
+        <w:rPr>
+          <w:rFonts w:ascii="Arial" w:hAnsi="Arial" w:cs="Arial"/>
+          <w:sz w:val="28"/>
+          <w:szCs w:val="28"/>
+          <w:lang w:val="pt-BR"/>
+        </w:rPr>
+      </w:pPr>
+      <w:r>
+        <w:rPr>
+          <w:rFonts w:ascii="Arial" w:hAnsi="Arial" w:cs="Arial"/>
+          <w:sz w:val="28"/>
+          <w:szCs w:val="28"/>
+          <w:lang w:val="pt-BR"/>
+        </w:rPr>
+        <w:t xml:space="preserve">Em </w:t>
+      </w:r>
+      <w:r>
+        <w:rPr>
+          <w:rFonts w:ascii="Arial" w:hAnsi="Arial" w:cs="Arial"/>
+          <w:i/>
+          <w:iCs/>
+          <w:sz w:val="28"/>
+          <w:szCs w:val="28"/>
+          <w:lang w:val="pt-BR"/>
+        </w:rPr>
+        <w:t>core</w:t>
+      </w:r>
+      <w:r>
+        <w:rPr>
+          <w:rFonts w:ascii="Arial" w:hAnsi="Arial" w:cs="Arial"/>
+          <w:i/>
+          <w:iCs/>
+          <w:sz w:val="28"/>
+          <w:szCs w:val="28"/>
+          <w:lang w:val="pt-BR"/>
+        </w:rPr>
+        <w:t xml:space="preserve"> -&gt; views.py</w:t>
+      </w:r>
+      <w:r>
+        <w:rPr>
+          <w:rFonts w:ascii="Arial" w:hAnsi="Arial" w:cs="Arial"/>
+          <w:i/>
+          <w:iCs/>
+          <w:sz w:val="28"/>
+          <w:szCs w:val="28"/>
+          <w:lang w:val="pt-BR"/>
+        </w:rPr>
+        <w:t xml:space="preserve"> </w:t>
+      </w:r>
+      <w:r>
+        <w:rPr>
+          <w:rFonts w:ascii="Arial" w:hAnsi="Arial" w:cs="Arial"/>
+          <w:sz w:val="28"/>
+          <w:szCs w:val="28"/>
+          <w:lang w:val="pt-BR"/>
+        </w:rPr>
+        <w:t>adicione</w:t>
+      </w:r>
+      <w:r>
+        <w:rPr>
+          <w:rFonts w:ascii="Arial" w:hAnsi="Arial" w:cs="Arial"/>
+          <w:sz w:val="28"/>
+          <w:szCs w:val="28"/>
+          <w:lang w:val="pt-BR"/>
+        </w:rPr>
+        <w:t xml:space="preserve"> a função:</w:t>
+      </w:r>
+    </w:p>
+    <w:p>
+      <w:pPr>
+        <w:pStyle w:val="PargrafodaLista"/>
+        <w:shd w:val="clear" w:color="auto" w:fill="282A36"/>
+        <w:spacing w:line="285" w:lineRule="atLeast"/>
+        <w:ind w:left="360"/>
+        <w:rPr>
+          <w:rFonts w:ascii="Consolas" w:eastAsia="Times New Roman" w:hAnsi="Consolas" w:cs="Times New Roman"/>
+          <w:color w:val="F8F8F2"/>
+          <w:sz w:val="21"/>
+          <w:szCs w:val="21"/>
+          <w:lang w:val="pt-BR" w:eastAsia="pt-BR"/>
+        </w:rPr>
+      </w:pPr>
+      <w:proofErr w:type="spellStart"/>
+      <w:r>
+        <w:rPr>
+          <w:rFonts w:ascii="Consolas" w:eastAsia="Times New Roman" w:hAnsi="Consolas" w:cs="Times New Roman"/>
+          <w:color w:val="FF79C6"/>
+          <w:sz w:val="21"/>
+          <w:szCs w:val="21"/>
+          <w:lang w:val="pt-BR" w:eastAsia="pt-BR"/>
+        </w:rPr>
+        <w:t>def</w:t>
+      </w:r>
+      <w:proofErr w:type="spellEnd"/>
+      <w:r>
+        <w:rPr>
+          <w:rFonts w:ascii="Consolas" w:eastAsia="Times New Roman" w:hAnsi="Consolas" w:cs="Times New Roman"/>
+          <w:color w:val="F8F8F2"/>
+          <w:sz w:val="21"/>
+          <w:szCs w:val="21"/>
+          <w:lang w:val="pt-BR" w:eastAsia="pt-BR"/>
+        </w:rPr>
+        <w:t xml:space="preserve"> </w:t>
+      </w:r>
+      <w:r>
+        <w:rPr>
+          <w:rFonts w:ascii="Consolas" w:eastAsia="Times New Roman" w:hAnsi="Consolas" w:cs="Times New Roman"/>
+          <w:color w:val="50FA7B"/>
+          <w:sz w:val="21"/>
+          <w:szCs w:val="21"/>
+          <w:lang w:val="pt-BR" w:eastAsia="pt-BR"/>
+        </w:rPr>
+        <w:t>index</w:t>
+      </w:r>
+      <w:r>
+        <w:rPr>
+          <w:rFonts w:ascii="Consolas" w:eastAsia="Times New Roman" w:hAnsi="Consolas" w:cs="Times New Roman"/>
+          <w:color w:val="F8F8F2"/>
+          <w:sz w:val="21"/>
+          <w:szCs w:val="21"/>
+          <w:lang w:val="pt-BR" w:eastAsia="pt-BR"/>
+        </w:rPr>
+        <w:t xml:space="preserve"> (</w:t>
+      </w:r>
+      <w:proofErr w:type="spellStart"/>
+      <w:r>
+        <w:rPr>
+          <w:rFonts w:ascii="Consolas" w:eastAsia="Times New Roman" w:hAnsi="Consolas" w:cs="Times New Roman"/>
+          <w:i/>
+          <w:iCs/>
+          <w:color w:val="FFB86C"/>
+          <w:sz w:val="21"/>
+          <w:szCs w:val="21"/>
+          <w:lang w:val="pt-BR" w:eastAsia="pt-BR"/>
+        </w:rPr>
+        <w:t>request</w:t>
+      </w:r>
+      <w:proofErr w:type="spellEnd"/>
+      <w:r>
+        <w:rPr>
+          <w:rFonts w:ascii="Consolas" w:eastAsia="Times New Roman" w:hAnsi="Consolas" w:cs="Times New Roman"/>
+          <w:color w:val="F8F8F2"/>
+          <w:sz w:val="21"/>
+          <w:szCs w:val="21"/>
+          <w:lang w:val="pt-BR" w:eastAsia="pt-BR"/>
+        </w:rPr>
+        <w:t>):</w:t>
+      </w:r>
+    </w:p>
+    <w:p>
+      <w:pPr>
+        <w:pStyle w:val="PargrafodaLista"/>
+        <w:shd w:val="clear" w:color="auto" w:fill="282A36"/>
+        <w:spacing w:line="285" w:lineRule="atLeast"/>
+        <w:ind w:left="360"/>
+        <w:rPr>
+          <w:rFonts w:ascii="Consolas" w:eastAsia="Times New Roman" w:hAnsi="Consolas" w:cs="Times New Roman"/>
+          <w:color w:val="F8F8F2"/>
+          <w:sz w:val="21"/>
+          <w:szCs w:val="21"/>
+          <w:lang w:val="pt-BR" w:eastAsia="pt-BR"/>
+        </w:rPr>
+      </w:pPr>
+      <w:r>
+        <w:rPr>
+          <w:rFonts w:ascii="Consolas" w:eastAsia="Times New Roman" w:hAnsi="Consolas" w:cs="Times New Roman"/>
+          <w:color w:val="F8F8F2"/>
+          <w:sz w:val="21"/>
+          <w:szCs w:val="21"/>
+          <w:lang w:val="pt-BR" w:eastAsia="pt-BR"/>
+        </w:rPr>
+        <w:t xml:space="preserve">    </w:t>
+      </w:r>
+      <w:proofErr w:type="spellStart"/>
+      <w:r>
+        <w:rPr>
+          <w:rFonts w:ascii="Consolas" w:eastAsia="Times New Roman" w:hAnsi="Consolas" w:cs="Times New Roman"/>
+          <w:color w:val="FF79C6"/>
+          <w:sz w:val="21"/>
+          <w:szCs w:val="21"/>
+          <w:lang w:val="pt-BR" w:eastAsia="pt-BR"/>
+        </w:rPr>
+        <w:t>return</w:t>
+      </w:r>
+      <w:proofErr w:type="spellEnd"/>
+      <w:r>
+        <w:rPr>
+          <w:rFonts w:ascii="Consolas" w:eastAsia="Times New Roman" w:hAnsi="Consolas" w:cs="Times New Roman"/>
+          <w:color w:val="F8F8F2"/>
+          <w:sz w:val="21"/>
+          <w:szCs w:val="21"/>
+          <w:lang w:val="pt-BR" w:eastAsia="pt-BR"/>
+        </w:rPr>
+        <w:t xml:space="preserve"> </w:t>
+      </w:r>
+      <w:r>
+        <w:rPr>
+          <w:rFonts w:ascii="Consolas" w:eastAsia="Times New Roman" w:hAnsi="Consolas" w:cs="Times New Roman"/>
+          <w:color w:val="50FA7B"/>
+          <w:sz w:val="21"/>
+          <w:szCs w:val="21"/>
+          <w:lang w:val="pt-BR" w:eastAsia="pt-BR"/>
+        </w:rPr>
+        <w:t>render</w:t>
+      </w:r>
+      <w:r>
+        <w:rPr>
+          <w:rFonts w:ascii="Consolas" w:eastAsia="Times New Roman" w:hAnsi="Consolas" w:cs="Times New Roman"/>
+          <w:color w:val="F8F8F2"/>
+          <w:sz w:val="21"/>
+          <w:szCs w:val="21"/>
+          <w:lang w:val="pt-BR" w:eastAsia="pt-BR"/>
+        </w:rPr>
+        <w:t>(</w:t>
+      </w:r>
+      <w:proofErr w:type="spellStart"/>
+      <w:r>
+        <w:rPr>
+          <w:rFonts w:ascii="Consolas" w:eastAsia="Times New Roman" w:hAnsi="Consolas" w:cs="Times New Roman"/>
+          <w:i/>
+          <w:iCs/>
+          <w:color w:val="FFB86C"/>
+          <w:sz w:val="21"/>
+          <w:szCs w:val="21"/>
+          <w:lang w:val="pt-BR" w:eastAsia="pt-BR"/>
+        </w:rPr>
+        <w:t>request</w:t>
+      </w:r>
+      <w:proofErr w:type="spellEnd"/>
+      <w:r>
+        <w:rPr>
+          <w:rFonts w:ascii="Consolas" w:eastAsia="Times New Roman" w:hAnsi="Consolas" w:cs="Times New Roman"/>
+          <w:color w:val="F8F8F2"/>
+          <w:sz w:val="21"/>
+          <w:szCs w:val="21"/>
+          <w:lang w:val="pt-BR" w:eastAsia="pt-BR"/>
+        </w:rPr>
+        <w:t xml:space="preserve">, </w:t>
+      </w:r>
+      <w:r>
+        <w:rPr>
+          <w:rFonts w:ascii="Consolas" w:eastAsia="Times New Roman" w:hAnsi="Consolas" w:cs="Times New Roman"/>
+          <w:color w:val="E9F284"/>
+          <w:sz w:val="21"/>
+          <w:szCs w:val="21"/>
+          <w:lang w:val="pt-BR" w:eastAsia="pt-BR"/>
+        </w:rPr>
+        <w:t>'</w:t>
+      </w:r>
+      <w:r>
+        <w:rPr>
+          <w:rFonts w:ascii="Consolas" w:eastAsia="Times New Roman" w:hAnsi="Consolas" w:cs="Times New Roman"/>
+          <w:color w:val="F1FA8C"/>
+          <w:sz w:val="21"/>
+          <w:szCs w:val="21"/>
+          <w:lang w:val="pt-BR" w:eastAsia="pt-BR"/>
+        </w:rPr>
+        <w:t>index.html</w:t>
+      </w:r>
+      <w:r>
+        <w:rPr>
+          <w:rFonts w:ascii="Consolas" w:eastAsia="Times New Roman" w:hAnsi="Consolas" w:cs="Times New Roman"/>
+          <w:color w:val="E9F284"/>
+          <w:sz w:val="21"/>
+          <w:szCs w:val="21"/>
+          <w:lang w:val="pt-BR" w:eastAsia="pt-BR"/>
+        </w:rPr>
+        <w:t>'</w:t>
+      </w:r>
+      <w:r>
+        <w:rPr>
+          <w:rFonts w:ascii="Consolas" w:eastAsia="Times New Roman" w:hAnsi="Consolas" w:cs="Times New Roman"/>
+          <w:color w:val="F8F8F2"/>
+          <w:sz w:val="21"/>
+          <w:szCs w:val="21"/>
+          <w:lang w:val="pt-BR" w:eastAsia="pt-BR"/>
+        </w:rPr>
+        <w:t>)</w:t>
+      </w:r>
+    </w:p>
+    <w:p>
+      <w:pPr>
+        <w:pStyle w:val="PargrafodaLista"/>
+        <w:ind w:left="1224"/>
+        <w:rPr>
+          <w:rFonts w:ascii="Arial" w:hAnsi="Arial" w:cs="Arial"/>
+          <w:sz w:val="28"/>
+          <w:szCs w:val="28"/>
+          <w:lang w:val="pt-BR"/>
+        </w:rPr>
+      </w:pPr>
+    </w:p>
+    <w:p>
+      <w:pPr>
+        <w:pStyle w:val="PargrafodaLista"/>
+        <w:numPr>
+          <w:ilvl w:val="1"/>
+          <w:numId w:val="28"/>
+        </w:numPr>
+        <w:rPr>
+          <w:rFonts w:ascii="Arial" w:hAnsi="Arial" w:cs="Arial"/>
+          <w:sz w:val="28"/>
+          <w:szCs w:val="28"/>
+          <w:lang w:val="pt-BR"/>
+        </w:rPr>
+      </w:pPr>
+      <w:r>
+        <w:rPr>
+          <w:rFonts w:ascii="Arial" w:hAnsi="Arial" w:cs="Arial"/>
+          <w:sz w:val="28"/>
+          <w:szCs w:val="28"/>
+          <w:lang w:val="pt-BR"/>
+        </w:rPr>
+        <w:t xml:space="preserve">Em </w:t>
+      </w:r>
+      <w:r>
+        <w:rPr>
+          <w:rFonts w:ascii="Arial" w:hAnsi="Arial" w:cs="Arial"/>
+          <w:i/>
+          <w:iCs/>
+          <w:sz w:val="28"/>
+          <w:szCs w:val="28"/>
+          <w:lang w:val="pt-BR"/>
+        </w:rPr>
+        <w:t>django1</w:t>
+      </w:r>
+      <w:r>
+        <w:rPr>
+          <w:rFonts w:ascii="Arial" w:hAnsi="Arial" w:cs="Arial"/>
+          <w:i/>
+          <w:iCs/>
+          <w:sz w:val="28"/>
+          <w:szCs w:val="28"/>
+          <w:lang w:val="pt-BR"/>
+        </w:rPr>
+        <w:t xml:space="preserve"> -&gt; urls.py </w:t>
+      </w:r>
+    </w:p>
+    <w:p>
+      <w:pPr>
+        <w:pStyle w:val="PargrafodaLista"/>
+        <w:numPr>
+          <w:ilvl w:val="2"/>
+          <w:numId w:val="28"/>
+        </w:numPr>
+        <w:rPr>
+          <w:rFonts w:ascii="Arial" w:hAnsi="Arial" w:cs="Arial"/>
+          <w:sz w:val="28"/>
+          <w:szCs w:val="28"/>
+          <w:lang w:val="pt-BR"/>
+        </w:rPr>
+      </w:pPr>
+      <w:r>
+        <w:rPr>
+          <w:rFonts w:ascii="Arial" w:hAnsi="Arial" w:cs="Arial"/>
+          <w:i/>
+          <w:iCs/>
+          <w:sz w:val="28"/>
+          <w:szCs w:val="28"/>
+          <w:lang w:val="pt-BR"/>
+        </w:rPr>
+        <w:t xml:space="preserve"> </w:t>
+      </w:r>
+      <w:r>
+        <w:rPr>
+          <w:rFonts w:ascii="Arial" w:hAnsi="Arial" w:cs="Arial"/>
+          <w:sz w:val="28"/>
+          <w:szCs w:val="28"/>
+          <w:lang w:val="pt-BR"/>
+        </w:rPr>
+        <w:t>Importe</w:t>
+      </w:r>
+      <w:r>
+        <w:rPr>
+          <w:rFonts w:ascii="Arial" w:hAnsi="Arial" w:cs="Arial"/>
+          <w:sz w:val="28"/>
+          <w:szCs w:val="28"/>
+          <w:lang w:val="pt-BR"/>
+        </w:rPr>
+        <w:t>:</w:t>
+      </w:r>
+    </w:p>
+    <w:p>
+      <w:pPr>
+        <w:shd w:val="clear" w:color="auto" w:fill="282A36"/>
+        <w:spacing w:line="285" w:lineRule="atLeast"/>
+        <w:rPr>
+          <w:rFonts w:ascii="Consolas" w:eastAsia="Times New Roman" w:hAnsi="Consolas" w:cs="Times New Roman"/>
+          <w:color w:val="F8F8F2"/>
+          <w:sz w:val="21"/>
+          <w:szCs w:val="21"/>
+          <w:lang w:val="pt-BR" w:eastAsia="pt-BR"/>
+        </w:rPr>
+      </w:pPr>
+      <w:proofErr w:type="spellStart"/>
+      <w:r>
+        <w:rPr>
+          <w:rFonts w:ascii="Consolas" w:eastAsia="Times New Roman" w:hAnsi="Consolas" w:cs="Times New Roman"/>
+          <w:color w:val="FF79C6"/>
+          <w:sz w:val="21"/>
+          <w:szCs w:val="21"/>
+          <w:lang w:val="pt-BR" w:eastAsia="pt-BR"/>
+        </w:rPr>
+        <w:t>from</w:t>
+      </w:r>
+      <w:proofErr w:type="spellEnd"/>
+      <w:r>
+        <w:rPr>
+          <w:rFonts w:ascii="Consolas" w:eastAsia="Times New Roman" w:hAnsi="Consolas" w:cs="Times New Roman"/>
+          <w:color w:val="F8F8F2"/>
+          <w:sz w:val="21"/>
+          <w:szCs w:val="21"/>
+          <w:lang w:val="pt-BR" w:eastAsia="pt-BR"/>
+        </w:rPr>
+        <w:t xml:space="preserve"> </w:t>
+      </w:r>
+      <w:proofErr w:type="spellStart"/>
+      <w:r>
+        <w:rPr>
+          <w:rFonts w:ascii="Consolas" w:eastAsia="Times New Roman" w:hAnsi="Consolas" w:cs="Times New Roman"/>
+          <w:color w:val="F8F8F2"/>
+          <w:sz w:val="21"/>
+          <w:szCs w:val="21"/>
+          <w:lang w:val="pt-BR" w:eastAsia="pt-BR"/>
+        </w:rPr>
+        <w:t>django.urls</w:t>
+      </w:r>
+      <w:proofErr w:type="spellEnd"/>
+      <w:r>
+        <w:rPr>
+          <w:rFonts w:ascii="Consolas" w:eastAsia="Times New Roman" w:hAnsi="Consolas" w:cs="Times New Roman"/>
+          <w:color w:val="F8F8F2"/>
+          <w:sz w:val="21"/>
+          <w:szCs w:val="21"/>
+          <w:lang w:val="pt-BR" w:eastAsia="pt-BR"/>
+        </w:rPr>
+        <w:t xml:space="preserve"> </w:t>
+      </w:r>
+      <w:proofErr w:type="spellStart"/>
+      <w:r>
+        <w:rPr>
+          <w:rFonts w:ascii="Consolas" w:eastAsia="Times New Roman" w:hAnsi="Consolas" w:cs="Times New Roman"/>
+          <w:color w:val="FF79C6"/>
+          <w:sz w:val="21"/>
+          <w:szCs w:val="21"/>
+          <w:lang w:val="pt-BR" w:eastAsia="pt-BR"/>
+        </w:rPr>
+        <w:t>import</w:t>
+      </w:r>
+      <w:proofErr w:type="spellEnd"/>
+      <w:r>
+        <w:rPr>
+          <w:rFonts w:ascii="Consolas" w:eastAsia="Times New Roman" w:hAnsi="Consolas" w:cs="Times New Roman"/>
+          <w:color w:val="F8F8F2"/>
+          <w:sz w:val="21"/>
+          <w:szCs w:val="21"/>
+          <w:lang w:val="pt-BR" w:eastAsia="pt-BR"/>
+        </w:rPr>
+        <w:t xml:space="preserve"> </w:t>
+      </w:r>
+      <w:r>
+        <w:rPr>
+          <w:rFonts w:ascii="Consolas" w:eastAsia="Times New Roman" w:hAnsi="Consolas" w:cs="Times New Roman"/>
+          <w:color w:val="50FA7B"/>
+          <w:sz w:val="21"/>
+          <w:szCs w:val="21"/>
+          <w:lang w:val="pt-BR" w:eastAsia="pt-BR"/>
+        </w:rPr>
+        <w:t>path</w:t>
+      </w:r>
+      <w:r>
+        <w:rPr>
+          <w:rFonts w:ascii="Consolas" w:eastAsia="Times New Roman" w:hAnsi="Consolas" w:cs="Times New Roman"/>
+          <w:color w:val="F8F8F2"/>
+          <w:sz w:val="21"/>
+          <w:szCs w:val="21"/>
+          <w:lang w:val="pt-BR" w:eastAsia="pt-BR"/>
+        </w:rPr>
+        <w:t xml:space="preserve">, </w:t>
+      </w:r>
+      <w:r>
+        <w:rPr>
+          <w:rFonts w:ascii="Consolas" w:eastAsia="Times New Roman" w:hAnsi="Consolas" w:cs="Times New Roman"/>
+          <w:color w:val="50FA7B"/>
+          <w:sz w:val="21"/>
+          <w:szCs w:val="21"/>
+          <w:lang w:val="pt-BR" w:eastAsia="pt-BR"/>
+        </w:rPr>
+        <w:t>include</w:t>
+      </w:r>
+    </w:p>
+    <w:p>
+      <w:pPr>
+        <w:pStyle w:val="PargrafodaLista"/>
+        <w:numPr>
+          <w:ilvl w:val="2"/>
+          <w:numId w:val="28"/>
+        </w:numPr>
+        <w:rPr>
+          <w:rFonts w:ascii="Arial" w:hAnsi="Arial" w:cs="Arial"/>
+          <w:sz w:val="28"/>
+          <w:szCs w:val="28"/>
+          <w:lang w:val="pt-BR"/>
+        </w:rPr>
+      </w:pPr>
+      <w:r>
+        <w:rPr>
+          <w:rFonts w:ascii="Arial" w:hAnsi="Arial" w:cs="Arial"/>
+          <w:sz w:val="28"/>
+          <w:szCs w:val="28"/>
+          <w:lang w:val="pt-BR"/>
+        </w:rPr>
+        <w:t xml:space="preserve"> Adicione também em </w:t>
+      </w:r>
+      <w:proofErr w:type="spellStart"/>
+      <w:r>
+        <w:rPr>
+          <w:rFonts w:ascii="Arial" w:hAnsi="Arial" w:cs="Arial"/>
+          <w:sz w:val="28"/>
+          <w:szCs w:val="28"/>
+          <w:lang w:val="pt-BR"/>
+        </w:rPr>
+        <w:t>urlpaaterns</w:t>
+      </w:r>
+      <w:proofErr w:type="spellEnd"/>
+      <w:r>
+        <w:rPr>
+          <w:rFonts w:ascii="Arial" w:hAnsi="Arial" w:cs="Arial"/>
+          <w:sz w:val="28"/>
+          <w:szCs w:val="28"/>
+          <w:lang w:val="pt-BR"/>
+        </w:rPr>
+        <w:t>:</w:t>
+      </w:r>
+    </w:p>
+    <w:p>
+      <w:pPr>
+        <w:pStyle w:val="PargrafodaLista"/>
+        <w:shd w:val="clear" w:color="auto" w:fill="282A36"/>
+        <w:spacing w:line="285" w:lineRule="atLeast"/>
+        <w:ind w:left="360"/>
+        <w:rPr>
+          <w:rFonts w:ascii="Consolas" w:eastAsia="Times New Roman" w:hAnsi="Consolas" w:cs="Times New Roman"/>
+          <w:color w:val="F8F8F2"/>
+          <w:sz w:val="21"/>
+          <w:szCs w:val="21"/>
+          <w:lang w:val="pt-BR" w:eastAsia="pt-BR"/>
+        </w:rPr>
+      </w:pPr>
+      <w:proofErr w:type="spellStart"/>
+      <w:r>
+        <w:rPr>
+          <w:rFonts w:ascii="Consolas" w:eastAsia="Times New Roman" w:hAnsi="Consolas" w:cs="Times New Roman"/>
+          <w:color w:val="F8F8F2"/>
+          <w:sz w:val="21"/>
+          <w:szCs w:val="21"/>
+          <w:lang w:val="pt-BR" w:eastAsia="pt-BR"/>
+        </w:rPr>
+        <w:t>urlpatterns</w:t>
+      </w:r>
+      <w:proofErr w:type="spellEnd"/>
+      <w:r>
+        <w:rPr>
+          <w:rFonts w:ascii="Consolas" w:eastAsia="Times New Roman" w:hAnsi="Consolas" w:cs="Times New Roman"/>
+          <w:color w:val="F8F8F2"/>
+          <w:sz w:val="21"/>
+          <w:szCs w:val="21"/>
+          <w:lang w:val="pt-BR" w:eastAsia="pt-BR"/>
+        </w:rPr>
+        <w:t xml:space="preserve"> </w:t>
+      </w:r>
+      <w:r>
+        <w:rPr>
+          <w:rFonts w:ascii="Consolas" w:eastAsia="Times New Roman" w:hAnsi="Consolas" w:cs="Times New Roman"/>
+          <w:color w:val="FF79C6"/>
+          <w:sz w:val="21"/>
+          <w:szCs w:val="21"/>
+          <w:lang w:val="pt-BR" w:eastAsia="pt-BR"/>
+        </w:rPr>
+        <w:t>=</w:t>
+      </w:r>
+      <w:r>
+        <w:rPr>
+          <w:rFonts w:ascii="Consolas" w:eastAsia="Times New Roman" w:hAnsi="Consolas" w:cs="Times New Roman"/>
+          <w:color w:val="F8F8F2"/>
+          <w:sz w:val="21"/>
+          <w:szCs w:val="21"/>
+          <w:lang w:val="pt-BR" w:eastAsia="pt-BR"/>
+        </w:rPr>
+        <w:t xml:space="preserve"> [</w:t>
+      </w:r>
+    </w:p>
+    <w:p>
+      <w:pPr>
+        <w:pStyle w:val="PargrafodaLista"/>
+        <w:shd w:val="clear" w:color="auto" w:fill="282A36"/>
+        <w:spacing w:line="285" w:lineRule="atLeast"/>
+        <w:ind w:left="360"/>
+        <w:rPr>
+          <w:rFonts w:ascii="Consolas" w:eastAsia="Times New Roman" w:hAnsi="Consolas" w:cs="Times New Roman"/>
+          <w:color w:val="F8F8F2"/>
+          <w:sz w:val="21"/>
+          <w:szCs w:val="21"/>
+          <w:lang w:val="pt-BR" w:eastAsia="pt-BR"/>
+        </w:rPr>
+      </w:pPr>
+      <w:r>
+        <w:rPr>
+          <w:rFonts w:ascii="Consolas" w:eastAsia="Times New Roman" w:hAnsi="Consolas" w:cs="Times New Roman"/>
+          <w:color w:val="F8F8F2"/>
+          <w:sz w:val="21"/>
+          <w:szCs w:val="21"/>
+          <w:lang w:val="pt-BR" w:eastAsia="pt-BR"/>
+        </w:rPr>
+        <w:lastRenderedPageBreak/>
+        <w:t xml:space="preserve">    </w:t>
+      </w:r>
+      <w:r>
+        <w:rPr>
+          <w:rFonts w:ascii="Consolas" w:eastAsia="Times New Roman" w:hAnsi="Consolas" w:cs="Times New Roman"/>
+          <w:color w:val="50FA7B"/>
+          <w:sz w:val="21"/>
+          <w:szCs w:val="21"/>
+          <w:lang w:val="pt-BR" w:eastAsia="pt-BR"/>
+        </w:rPr>
+        <w:t>path</w:t>
+      </w:r>
+      <w:r>
+        <w:rPr>
+          <w:rFonts w:ascii="Consolas" w:eastAsia="Times New Roman" w:hAnsi="Consolas" w:cs="Times New Roman"/>
+          <w:color w:val="F8F8F2"/>
+          <w:sz w:val="21"/>
+          <w:szCs w:val="21"/>
+          <w:lang w:val="pt-BR" w:eastAsia="pt-BR"/>
+        </w:rPr>
+        <w:t>(</w:t>
+      </w:r>
+      <w:r>
+        <w:rPr>
+          <w:rFonts w:ascii="Consolas" w:eastAsia="Times New Roman" w:hAnsi="Consolas" w:cs="Times New Roman"/>
+          <w:color w:val="E9F284"/>
+          <w:sz w:val="21"/>
+          <w:szCs w:val="21"/>
+          <w:lang w:val="pt-BR" w:eastAsia="pt-BR"/>
+        </w:rPr>
+        <w:t>'</w:t>
+      </w:r>
+      <w:r>
+        <w:rPr>
+          <w:rFonts w:ascii="Consolas" w:eastAsia="Times New Roman" w:hAnsi="Consolas" w:cs="Times New Roman"/>
+          <w:color w:val="F1FA8C"/>
+          <w:sz w:val="21"/>
+          <w:szCs w:val="21"/>
+          <w:lang w:val="pt-BR" w:eastAsia="pt-BR"/>
+        </w:rPr>
+        <w:t>admin/</w:t>
+      </w:r>
+      <w:r>
+        <w:rPr>
+          <w:rFonts w:ascii="Consolas" w:eastAsia="Times New Roman" w:hAnsi="Consolas" w:cs="Times New Roman"/>
+          <w:color w:val="E9F284"/>
+          <w:sz w:val="21"/>
+          <w:szCs w:val="21"/>
+          <w:lang w:val="pt-BR" w:eastAsia="pt-BR"/>
+        </w:rPr>
+        <w:t>'</w:t>
+      </w:r>
+      <w:r>
+        <w:rPr>
+          <w:rFonts w:ascii="Consolas" w:eastAsia="Times New Roman" w:hAnsi="Consolas" w:cs="Times New Roman"/>
+          <w:color w:val="F8F8F2"/>
+          <w:sz w:val="21"/>
+          <w:szCs w:val="21"/>
+          <w:lang w:val="pt-BR" w:eastAsia="pt-BR"/>
+        </w:rPr>
+        <w:t xml:space="preserve">, </w:t>
+      </w:r>
+      <w:proofErr w:type="spellStart"/>
+      <w:r>
+        <w:rPr>
+          <w:rFonts w:ascii="Consolas" w:eastAsia="Times New Roman" w:hAnsi="Consolas" w:cs="Times New Roman"/>
+          <w:color w:val="F8F8F2"/>
+          <w:sz w:val="21"/>
+          <w:szCs w:val="21"/>
+          <w:lang w:val="pt-BR" w:eastAsia="pt-BR"/>
+        </w:rPr>
+        <w:t>admin.site.urls</w:t>
+      </w:r>
+      <w:proofErr w:type="spellEnd"/>
+      <w:r>
+        <w:rPr>
+          <w:rFonts w:ascii="Consolas" w:eastAsia="Times New Roman" w:hAnsi="Consolas" w:cs="Times New Roman"/>
+          <w:color w:val="F8F8F2"/>
+          <w:sz w:val="21"/>
+          <w:szCs w:val="21"/>
+          <w:lang w:val="pt-BR" w:eastAsia="pt-BR"/>
+        </w:rPr>
+        <w:t>),</w:t>
+      </w:r>
+    </w:p>
+    <w:p>
+      <w:pPr>
+        <w:shd w:val="clear" w:color="auto" w:fill="282A36"/>
+        <w:spacing w:line="285" w:lineRule="atLeast"/>
+        <w:ind w:firstLine="360"/>
+        <w:rPr>
+          <w:rFonts w:ascii="Consolas" w:eastAsia="Times New Roman" w:hAnsi="Consolas" w:cs="Times New Roman"/>
+          <w:color w:val="F8F8F2"/>
+          <w:sz w:val="21"/>
+          <w:szCs w:val="21"/>
+          <w:lang w:val="pt-BR" w:eastAsia="pt-BR"/>
+        </w:rPr>
+      </w:pPr>
+      <w:r>
+        <w:rPr>
+          <w:rFonts w:ascii="Consolas" w:eastAsia="Times New Roman" w:hAnsi="Consolas" w:cs="Times New Roman"/>
+          <w:color w:val="F8F8F2"/>
+          <w:sz w:val="21"/>
+          <w:szCs w:val="21"/>
+          <w:lang w:val="pt-BR" w:eastAsia="pt-BR"/>
+        </w:rPr>
+        <w:t xml:space="preserve"> </w:t>
+      </w:r>
+      <w:r>
+        <w:rPr>
+          <w:rFonts w:ascii="Consolas" w:eastAsia="Times New Roman" w:hAnsi="Consolas" w:cs="Times New Roman"/>
+          <w:color w:val="50FA7B"/>
+          <w:sz w:val="21"/>
+          <w:szCs w:val="21"/>
+          <w:lang w:val="pt-BR" w:eastAsia="pt-BR"/>
+        </w:rPr>
+        <w:t>include</w:t>
+      </w:r>
+      <w:r>
+        <w:rPr>
+          <w:rFonts w:ascii="Consolas" w:eastAsia="Times New Roman" w:hAnsi="Consolas" w:cs="Times New Roman"/>
+          <w:color w:val="F8F8F2"/>
+          <w:sz w:val="21"/>
+          <w:szCs w:val="21"/>
+          <w:lang w:val="pt-BR" w:eastAsia="pt-BR"/>
+        </w:rPr>
+        <w:t>(</w:t>
+      </w:r>
+      <w:r>
+        <w:rPr>
+          <w:rFonts w:ascii="Consolas" w:eastAsia="Times New Roman" w:hAnsi="Consolas" w:cs="Times New Roman"/>
+          <w:color w:val="E9F284"/>
+          <w:sz w:val="21"/>
+          <w:szCs w:val="21"/>
+          <w:lang w:val="pt-BR" w:eastAsia="pt-BR"/>
+        </w:rPr>
+        <w:t>'</w:t>
+      </w:r>
+      <w:proofErr w:type="spellStart"/>
+      <w:r>
+        <w:rPr>
+          <w:rFonts w:ascii="Consolas" w:eastAsia="Times New Roman" w:hAnsi="Consolas" w:cs="Times New Roman"/>
+          <w:color w:val="F1FA8C"/>
+          <w:sz w:val="21"/>
+          <w:szCs w:val="21"/>
+          <w:lang w:val="pt-BR" w:eastAsia="pt-BR"/>
+        </w:rPr>
+        <w:t>core.urls</w:t>
+      </w:r>
+      <w:proofErr w:type="spellEnd"/>
+      <w:r>
+        <w:rPr>
+          <w:rFonts w:ascii="Consolas" w:eastAsia="Times New Roman" w:hAnsi="Consolas" w:cs="Times New Roman"/>
+          <w:color w:val="E9F284"/>
+          <w:sz w:val="21"/>
+          <w:szCs w:val="21"/>
+          <w:lang w:val="pt-BR" w:eastAsia="pt-BR"/>
+        </w:rPr>
+        <w:t>'</w:t>
+      </w:r>
+      <w:r>
+        <w:rPr>
+          <w:rFonts w:ascii="Consolas" w:eastAsia="Times New Roman" w:hAnsi="Consolas" w:cs="Times New Roman"/>
+          <w:color w:val="F8F8F2"/>
+          <w:sz w:val="21"/>
+          <w:szCs w:val="21"/>
+          <w:lang w:val="pt-BR" w:eastAsia="pt-BR"/>
+        </w:rPr>
+        <w:t>)</w:t>
+      </w:r>
+      <w:r>
+        <w:rPr>
+          <w:rFonts w:ascii="Consolas" w:eastAsia="Times New Roman" w:hAnsi="Consolas" w:cs="Times New Roman"/>
+          <w:color w:val="F8F8F2"/>
+          <w:sz w:val="21"/>
+          <w:szCs w:val="21"/>
+          <w:lang w:val="pt-BR" w:eastAsia="pt-BR"/>
+        </w:rPr>
+        <w:t>,</w:t>
+      </w:r>
+    </w:p>
+    <w:p>
+      <w:pPr>
+        <w:pStyle w:val="PargrafodaLista"/>
+        <w:shd w:val="clear" w:color="auto" w:fill="282A36"/>
+        <w:spacing w:line="285" w:lineRule="atLeast"/>
+        <w:ind w:left="360"/>
+        <w:rPr>
+          <w:rFonts w:ascii="Consolas" w:eastAsia="Times New Roman" w:hAnsi="Consolas" w:cs="Times New Roman"/>
+          <w:color w:val="F8F8F2"/>
+          <w:sz w:val="21"/>
+          <w:szCs w:val="21"/>
+          <w:lang w:val="pt-BR" w:eastAsia="pt-BR"/>
+        </w:rPr>
+      </w:pPr>
+      <w:r>
+        <w:rPr>
+          <w:rFonts w:ascii="Consolas" w:eastAsia="Times New Roman" w:hAnsi="Consolas" w:cs="Times New Roman"/>
+          <w:color w:val="F8F8F2"/>
+          <w:sz w:val="21"/>
+          <w:szCs w:val="21"/>
+          <w:lang w:val="pt-BR" w:eastAsia="pt-BR"/>
+        </w:rPr>
+        <w:t>]</w:t>
+      </w:r>
+    </w:p>
+    <w:p>
+      <w:pPr>
+        <w:pStyle w:val="PargrafodaLista"/>
+        <w:numPr>
+          <w:ilvl w:val="1"/>
+          <w:numId w:val="28"/>
+        </w:numPr>
+        <w:rPr>
+          <w:rFonts w:ascii="Arial" w:hAnsi="Arial" w:cs="Arial"/>
+          <w:sz w:val="28"/>
+          <w:szCs w:val="28"/>
+          <w:lang w:val="pt-BR"/>
+        </w:rPr>
+      </w:pPr>
+      <w:r>
+        <w:rPr>
+          <w:rFonts w:ascii="Arial" w:hAnsi="Arial" w:cs="Arial"/>
+          <w:sz w:val="28"/>
+          <w:szCs w:val="28"/>
+          <w:lang w:val="pt-BR"/>
+        </w:rPr>
+        <w:t xml:space="preserve">Em </w:t>
+      </w:r>
+      <w:r>
+        <w:rPr>
+          <w:rFonts w:ascii="Arial" w:hAnsi="Arial" w:cs="Arial"/>
+          <w:i/>
+          <w:iCs/>
+          <w:sz w:val="28"/>
+          <w:szCs w:val="28"/>
+          <w:lang w:val="pt-BR"/>
+        </w:rPr>
+        <w:t xml:space="preserve">core </w:t>
+      </w:r>
+      <w:r>
+        <w:rPr>
+          <w:rFonts w:ascii="Arial" w:hAnsi="Arial" w:cs="Arial"/>
+          <w:sz w:val="28"/>
+          <w:szCs w:val="28"/>
+          <w:lang w:val="pt-BR"/>
+        </w:rPr>
+        <w:t xml:space="preserve"> crie </w:t>
+      </w:r>
+      <w:r>
+        <w:rPr>
+          <w:rFonts w:ascii="Arial" w:hAnsi="Arial" w:cs="Arial"/>
+          <w:i/>
+          <w:iCs/>
+          <w:sz w:val="28"/>
+          <w:szCs w:val="28"/>
+          <w:lang w:val="pt-BR"/>
+        </w:rPr>
+        <w:t xml:space="preserve"> urls.py</w:t>
+      </w:r>
+    </w:p>
+    <w:p>
+      <w:pPr>
+        <w:pStyle w:val="PargrafodaLista"/>
+        <w:numPr>
+          <w:ilvl w:val="2"/>
+          <w:numId w:val="28"/>
+        </w:numPr>
+        <w:rPr>
+          <w:rFonts w:ascii="Arial" w:hAnsi="Arial" w:cs="Arial"/>
+          <w:sz w:val="28"/>
+          <w:szCs w:val="28"/>
+          <w:lang w:val="pt-BR"/>
+        </w:rPr>
+      </w:pPr>
+      <w:r>
+        <w:rPr>
+          <w:rFonts w:ascii="Arial" w:hAnsi="Arial" w:cs="Arial"/>
+          <w:sz w:val="28"/>
+          <w:szCs w:val="28"/>
+          <w:lang w:val="pt-BR"/>
+        </w:rPr>
+        <w:t>Importe</w:t>
+      </w:r>
+      <w:r>
+        <w:rPr>
+          <w:rFonts w:ascii="Arial" w:hAnsi="Arial" w:cs="Arial"/>
+          <w:sz w:val="28"/>
+          <w:szCs w:val="28"/>
+          <w:lang w:val="pt-BR"/>
+        </w:rPr>
+        <w:t>:</w:t>
+      </w:r>
+    </w:p>
+    <w:p>
+      <w:pPr>
+        <w:pStyle w:val="PargrafodaLista"/>
+        <w:shd w:val="clear" w:color="auto" w:fill="282A36"/>
+        <w:spacing w:line="285" w:lineRule="atLeast"/>
+        <w:ind w:left="360"/>
+        <w:rPr>
+          <w:rFonts w:ascii="Consolas" w:eastAsia="Times New Roman" w:hAnsi="Consolas" w:cs="Times New Roman"/>
+          <w:color w:val="F8F8F2"/>
+          <w:sz w:val="21"/>
+          <w:szCs w:val="21"/>
+          <w:lang w:val="pt-BR" w:eastAsia="pt-BR"/>
+        </w:rPr>
+      </w:pPr>
+      <w:proofErr w:type="spellStart"/>
+      <w:r>
+        <w:rPr>
+          <w:rFonts w:ascii="Consolas" w:eastAsia="Times New Roman" w:hAnsi="Consolas" w:cs="Times New Roman"/>
+          <w:color w:val="FF79C6"/>
+          <w:sz w:val="21"/>
+          <w:szCs w:val="21"/>
+          <w:lang w:val="pt-BR" w:eastAsia="pt-BR"/>
+        </w:rPr>
+        <w:t>from</w:t>
+      </w:r>
+      <w:proofErr w:type="spellEnd"/>
+      <w:r>
+        <w:rPr>
+          <w:rFonts w:ascii="Consolas" w:eastAsia="Times New Roman" w:hAnsi="Consolas" w:cs="Times New Roman"/>
+          <w:color w:val="F8F8F2"/>
+          <w:sz w:val="21"/>
+          <w:szCs w:val="21"/>
+          <w:lang w:val="pt-BR" w:eastAsia="pt-BR"/>
+        </w:rPr>
+        <w:t xml:space="preserve"> </w:t>
+      </w:r>
+      <w:proofErr w:type="spellStart"/>
+      <w:r>
+        <w:rPr>
+          <w:rFonts w:ascii="Consolas" w:eastAsia="Times New Roman" w:hAnsi="Consolas" w:cs="Times New Roman"/>
+          <w:color w:val="F8F8F2"/>
+          <w:sz w:val="21"/>
+          <w:szCs w:val="21"/>
+          <w:lang w:val="pt-BR" w:eastAsia="pt-BR"/>
+        </w:rPr>
+        <w:t>django.urls</w:t>
+      </w:r>
+      <w:proofErr w:type="spellEnd"/>
+      <w:r>
+        <w:rPr>
+          <w:rFonts w:ascii="Consolas" w:eastAsia="Times New Roman" w:hAnsi="Consolas" w:cs="Times New Roman"/>
+          <w:color w:val="F8F8F2"/>
+          <w:sz w:val="21"/>
+          <w:szCs w:val="21"/>
+          <w:lang w:val="pt-BR" w:eastAsia="pt-BR"/>
+        </w:rPr>
+        <w:t xml:space="preserve"> </w:t>
+      </w:r>
+      <w:proofErr w:type="spellStart"/>
+      <w:r>
+        <w:rPr>
+          <w:rFonts w:ascii="Consolas" w:eastAsia="Times New Roman" w:hAnsi="Consolas" w:cs="Times New Roman"/>
+          <w:color w:val="FF79C6"/>
+          <w:sz w:val="21"/>
+          <w:szCs w:val="21"/>
+          <w:lang w:val="pt-BR" w:eastAsia="pt-BR"/>
+        </w:rPr>
+        <w:t>import</w:t>
+      </w:r>
+      <w:proofErr w:type="spellEnd"/>
+      <w:r>
+        <w:rPr>
+          <w:rFonts w:ascii="Consolas" w:eastAsia="Times New Roman" w:hAnsi="Consolas" w:cs="Times New Roman"/>
+          <w:color w:val="F8F8F2"/>
+          <w:sz w:val="21"/>
+          <w:szCs w:val="21"/>
+          <w:lang w:val="pt-BR" w:eastAsia="pt-BR"/>
+        </w:rPr>
+        <w:t xml:space="preserve"> </w:t>
+      </w:r>
+      <w:r>
+        <w:rPr>
+          <w:rFonts w:ascii="Consolas" w:eastAsia="Times New Roman" w:hAnsi="Consolas" w:cs="Times New Roman"/>
+          <w:color w:val="50FA7B"/>
+          <w:sz w:val="21"/>
+          <w:szCs w:val="21"/>
+          <w:lang w:val="pt-BR" w:eastAsia="pt-BR"/>
+        </w:rPr>
+        <w:t>path</w:t>
+      </w:r>
+    </w:p>
+    <w:p>
+      <w:pPr>
+        <w:pStyle w:val="PargrafodaLista"/>
+        <w:shd w:val="clear" w:color="auto" w:fill="282A36"/>
+        <w:spacing w:line="285" w:lineRule="atLeast"/>
+        <w:ind w:left="360"/>
+        <w:rPr>
+          <w:rFonts w:ascii="Consolas" w:eastAsia="Times New Roman" w:hAnsi="Consolas" w:cs="Times New Roman"/>
+          <w:color w:val="F8F8F2"/>
+          <w:sz w:val="21"/>
+          <w:szCs w:val="21"/>
+          <w:lang w:val="pt-BR" w:eastAsia="pt-BR"/>
+        </w:rPr>
+      </w:pPr>
+    </w:p>
+    <w:p>
+      <w:pPr>
+        <w:pStyle w:val="PargrafodaLista"/>
+        <w:shd w:val="clear" w:color="auto" w:fill="282A36"/>
+        <w:spacing w:line="285" w:lineRule="atLeast"/>
+        <w:ind w:left="360"/>
+        <w:rPr>
+          <w:rFonts w:ascii="Consolas" w:eastAsia="Times New Roman" w:hAnsi="Consolas" w:cs="Times New Roman"/>
+          <w:color w:val="F8F8F2"/>
+          <w:sz w:val="21"/>
+          <w:szCs w:val="21"/>
+          <w:lang w:val="pt-BR" w:eastAsia="pt-BR"/>
+        </w:rPr>
+      </w:pPr>
+      <w:proofErr w:type="spellStart"/>
+      <w:r>
+        <w:rPr>
+          <w:rFonts w:ascii="Consolas" w:eastAsia="Times New Roman" w:hAnsi="Consolas" w:cs="Times New Roman"/>
+          <w:color w:val="FF79C6"/>
+          <w:sz w:val="21"/>
+          <w:szCs w:val="21"/>
+          <w:lang w:val="pt-BR" w:eastAsia="pt-BR"/>
+        </w:rPr>
+        <w:t>from</w:t>
+      </w:r>
+      <w:proofErr w:type="spellEnd"/>
+      <w:r>
+        <w:rPr>
+          <w:rFonts w:ascii="Consolas" w:eastAsia="Times New Roman" w:hAnsi="Consolas" w:cs="Times New Roman"/>
+          <w:color w:val="F8F8F2"/>
+          <w:sz w:val="21"/>
+          <w:szCs w:val="21"/>
+          <w:lang w:val="pt-BR" w:eastAsia="pt-BR"/>
+        </w:rPr>
+        <w:t xml:space="preserve"> .</w:t>
+      </w:r>
+      <w:proofErr w:type="spellStart"/>
+      <w:r>
+        <w:rPr>
+          <w:rFonts w:ascii="Consolas" w:eastAsia="Times New Roman" w:hAnsi="Consolas" w:cs="Times New Roman"/>
+          <w:color w:val="F8F8F2"/>
+          <w:sz w:val="21"/>
+          <w:szCs w:val="21"/>
+          <w:lang w:val="pt-BR" w:eastAsia="pt-BR"/>
+        </w:rPr>
+        <w:t>views</w:t>
+      </w:r>
+      <w:proofErr w:type="spellEnd"/>
+      <w:r>
+        <w:rPr>
+          <w:rFonts w:ascii="Consolas" w:eastAsia="Times New Roman" w:hAnsi="Consolas" w:cs="Times New Roman"/>
+          <w:color w:val="F8F8F2"/>
+          <w:sz w:val="21"/>
+          <w:szCs w:val="21"/>
+          <w:lang w:val="pt-BR" w:eastAsia="pt-BR"/>
+        </w:rPr>
+        <w:t xml:space="preserve"> </w:t>
+      </w:r>
+      <w:proofErr w:type="spellStart"/>
+      <w:r>
+        <w:rPr>
+          <w:rFonts w:ascii="Consolas" w:eastAsia="Times New Roman" w:hAnsi="Consolas" w:cs="Times New Roman"/>
+          <w:color w:val="FF79C6"/>
+          <w:sz w:val="21"/>
+          <w:szCs w:val="21"/>
+          <w:lang w:val="pt-BR" w:eastAsia="pt-BR"/>
+        </w:rPr>
+        <w:t>import</w:t>
+      </w:r>
+      <w:proofErr w:type="spellEnd"/>
+      <w:r>
+        <w:rPr>
+          <w:rFonts w:ascii="Consolas" w:eastAsia="Times New Roman" w:hAnsi="Consolas" w:cs="Times New Roman"/>
+          <w:color w:val="F8F8F2"/>
+          <w:sz w:val="21"/>
+          <w:szCs w:val="21"/>
+          <w:lang w:val="pt-BR" w:eastAsia="pt-BR"/>
+        </w:rPr>
+        <w:t xml:space="preserve"> </w:t>
+      </w:r>
+      <w:r>
+        <w:rPr>
+          <w:rFonts w:ascii="Consolas" w:eastAsia="Times New Roman" w:hAnsi="Consolas" w:cs="Times New Roman"/>
+          <w:color w:val="50FA7B"/>
+          <w:sz w:val="21"/>
+          <w:szCs w:val="21"/>
+          <w:lang w:val="pt-BR" w:eastAsia="pt-BR"/>
+        </w:rPr>
+        <w:t>index</w:t>
+      </w:r>
+    </w:p>
+    <w:p>
+      <w:pPr>
+        <w:pStyle w:val="PargrafodaLista"/>
+        <w:numPr>
+          <w:ilvl w:val="2"/>
+          <w:numId w:val="28"/>
+        </w:numPr>
+        <w:rPr>
+          <w:rFonts w:ascii="Arial" w:hAnsi="Arial" w:cs="Arial"/>
+          <w:sz w:val="28"/>
+          <w:szCs w:val="28"/>
+          <w:lang w:val="pt-BR"/>
+        </w:rPr>
+      </w:pPr>
+      <w:r>
+        <w:rPr>
+          <w:rFonts w:ascii="Arial" w:hAnsi="Arial" w:cs="Arial"/>
+          <w:sz w:val="28"/>
+          <w:szCs w:val="28"/>
+          <w:lang w:val="pt-BR"/>
+        </w:rPr>
+        <w:t>Adicione:</w:t>
+      </w:r>
+    </w:p>
+    <w:p>
+      <w:pPr>
+        <w:pStyle w:val="PargrafodaLista"/>
+        <w:shd w:val="clear" w:color="auto" w:fill="282A36"/>
+        <w:spacing w:line="285" w:lineRule="atLeast"/>
+        <w:ind w:left="360"/>
+        <w:rPr>
+          <w:rFonts w:ascii="Consolas" w:eastAsia="Times New Roman" w:hAnsi="Consolas" w:cs="Times New Roman"/>
+          <w:color w:val="F8F8F2"/>
+          <w:sz w:val="21"/>
+          <w:szCs w:val="21"/>
+          <w:lang w:val="pt-BR" w:eastAsia="pt-BR"/>
+        </w:rPr>
+      </w:pPr>
+      <w:proofErr w:type="spellStart"/>
+      <w:r>
+        <w:rPr>
+          <w:rFonts w:ascii="Consolas" w:eastAsia="Times New Roman" w:hAnsi="Consolas" w:cs="Times New Roman"/>
+          <w:color w:val="F8F8F2"/>
+          <w:sz w:val="21"/>
+          <w:szCs w:val="21"/>
+          <w:lang w:val="pt-BR" w:eastAsia="pt-BR"/>
+        </w:rPr>
+        <w:t>urlpatterns</w:t>
+      </w:r>
+      <w:proofErr w:type="spellEnd"/>
+      <w:r>
+        <w:rPr>
+          <w:rFonts w:ascii="Consolas" w:eastAsia="Times New Roman" w:hAnsi="Consolas" w:cs="Times New Roman"/>
+          <w:color w:val="F8F8F2"/>
+          <w:sz w:val="21"/>
+          <w:szCs w:val="21"/>
+          <w:lang w:val="pt-BR" w:eastAsia="pt-BR"/>
+        </w:rPr>
+        <w:t xml:space="preserve"> </w:t>
+      </w:r>
+      <w:r>
+        <w:rPr>
+          <w:rFonts w:ascii="Consolas" w:eastAsia="Times New Roman" w:hAnsi="Consolas" w:cs="Times New Roman"/>
+          <w:color w:val="FF79C6"/>
+          <w:sz w:val="21"/>
+          <w:szCs w:val="21"/>
+          <w:lang w:val="pt-BR" w:eastAsia="pt-BR"/>
+        </w:rPr>
+        <w:t>=</w:t>
+      </w:r>
+      <w:r>
+        <w:rPr>
+          <w:rFonts w:ascii="Consolas" w:eastAsia="Times New Roman" w:hAnsi="Consolas" w:cs="Times New Roman"/>
+          <w:color w:val="F8F8F2"/>
+          <w:sz w:val="21"/>
+          <w:szCs w:val="21"/>
+          <w:lang w:val="pt-BR" w:eastAsia="pt-BR"/>
+        </w:rPr>
+        <w:t xml:space="preserve"> [</w:t>
+      </w:r>
+    </w:p>
+    <w:p>
+      <w:pPr>
+        <w:pStyle w:val="PargrafodaLista"/>
+        <w:shd w:val="clear" w:color="auto" w:fill="282A36"/>
+        <w:spacing w:line="285" w:lineRule="atLeast"/>
+        <w:ind w:left="360"/>
+        <w:rPr>
+          <w:rFonts w:ascii="Consolas" w:eastAsia="Times New Roman" w:hAnsi="Consolas" w:cs="Times New Roman"/>
+          <w:color w:val="F8F8F2"/>
+          <w:sz w:val="21"/>
+          <w:szCs w:val="21"/>
+          <w:lang w:val="pt-BR" w:eastAsia="pt-BR"/>
+        </w:rPr>
+      </w:pPr>
+      <w:r>
+        <w:rPr>
+          <w:rFonts w:ascii="Consolas" w:eastAsia="Times New Roman" w:hAnsi="Consolas" w:cs="Times New Roman"/>
+          <w:color w:val="F8F8F2"/>
+          <w:sz w:val="21"/>
+          <w:szCs w:val="21"/>
+          <w:lang w:val="pt-BR" w:eastAsia="pt-BR"/>
+        </w:rPr>
+        <w:t xml:space="preserve">    </w:t>
+      </w:r>
+      <w:r>
+        <w:rPr>
+          <w:rFonts w:ascii="Consolas" w:eastAsia="Times New Roman" w:hAnsi="Consolas" w:cs="Times New Roman"/>
+          <w:color w:val="50FA7B"/>
+          <w:sz w:val="21"/>
+          <w:szCs w:val="21"/>
+          <w:lang w:val="pt-BR" w:eastAsia="pt-BR"/>
+        </w:rPr>
+        <w:t>path</w:t>
+      </w:r>
+      <w:r>
+        <w:rPr>
+          <w:rFonts w:ascii="Consolas" w:eastAsia="Times New Roman" w:hAnsi="Consolas" w:cs="Times New Roman"/>
+          <w:color w:val="F8F8F2"/>
+          <w:sz w:val="21"/>
+          <w:szCs w:val="21"/>
+          <w:lang w:val="pt-BR" w:eastAsia="pt-BR"/>
+        </w:rPr>
+        <w:t>(</w:t>
+      </w:r>
+      <w:r>
+        <w:rPr>
+          <w:rFonts w:ascii="Consolas" w:eastAsia="Times New Roman" w:hAnsi="Consolas" w:cs="Times New Roman"/>
+          <w:color w:val="E9F284"/>
+          <w:sz w:val="21"/>
+          <w:szCs w:val="21"/>
+          <w:lang w:val="pt-BR" w:eastAsia="pt-BR"/>
+        </w:rPr>
+        <w:t>''</w:t>
+      </w:r>
+      <w:r>
+        <w:rPr>
+          <w:rFonts w:ascii="Consolas" w:eastAsia="Times New Roman" w:hAnsi="Consolas" w:cs="Times New Roman"/>
+          <w:color w:val="F8F8F2"/>
+          <w:sz w:val="21"/>
+          <w:szCs w:val="21"/>
+          <w:lang w:val="pt-BR" w:eastAsia="pt-BR"/>
+        </w:rPr>
+        <w:t>,</w:t>
+      </w:r>
+      <w:r>
+        <w:rPr>
+          <w:rFonts w:ascii="Consolas" w:eastAsia="Times New Roman" w:hAnsi="Consolas" w:cs="Times New Roman"/>
+          <w:color w:val="50FA7B"/>
+          <w:sz w:val="21"/>
+          <w:szCs w:val="21"/>
+          <w:lang w:val="pt-BR" w:eastAsia="pt-BR"/>
+        </w:rPr>
+        <w:t>index</w:t>
+      </w:r>
+      <w:r>
+        <w:rPr>
+          <w:rFonts w:ascii="Consolas" w:eastAsia="Times New Roman" w:hAnsi="Consolas" w:cs="Times New Roman"/>
+          <w:color w:val="F8F8F2"/>
+          <w:sz w:val="21"/>
+          <w:szCs w:val="21"/>
+          <w:lang w:val="pt-BR" w:eastAsia="pt-BR"/>
+        </w:rPr>
+        <w:t>),</w:t>
+      </w:r>
+    </w:p>
+    <w:p>
+      <w:pPr>
+        <w:pStyle w:val="PargrafodaLista"/>
+        <w:shd w:val="clear" w:color="auto" w:fill="282A36"/>
+        <w:spacing w:line="285" w:lineRule="atLeast"/>
+        <w:ind w:left="360"/>
+        <w:rPr>
+          <w:rFonts w:ascii="Consolas" w:eastAsia="Times New Roman" w:hAnsi="Consolas" w:cs="Times New Roman"/>
+          <w:color w:val="F8F8F2"/>
+          <w:sz w:val="21"/>
+          <w:szCs w:val="21"/>
+          <w:lang w:val="pt-BR" w:eastAsia="pt-BR"/>
+        </w:rPr>
+      </w:pPr>
+      <w:r>
+        <w:rPr>
+          <w:rFonts w:ascii="Consolas" w:eastAsia="Times New Roman" w:hAnsi="Consolas" w:cs="Times New Roman"/>
+          <w:color w:val="F8F8F2"/>
+          <w:sz w:val="21"/>
+          <w:szCs w:val="21"/>
+          <w:lang w:val="pt-BR" w:eastAsia="pt-BR"/>
+        </w:rPr>
+        <w:t>]</w:t>
+      </w:r>
+    </w:p>
+    <w:p>
+      <w:pPr>
+        <w:pStyle w:val="PargrafodaLista"/>
+        <w:numPr>
+          <w:ilvl w:val="2"/>
+          <w:numId w:val="28"/>
+        </w:numPr>
+        <w:rPr>
+          <w:rFonts w:ascii="Arial" w:hAnsi="Arial" w:cs="Arial"/>
+          <w:sz w:val="28"/>
+          <w:szCs w:val="28"/>
+          <w:lang w:val="pt-BR"/>
+        </w:rPr>
+      </w:pPr>
+      <w:r>
+        <w:rPr>
+          <w:rFonts w:ascii="Arial" w:hAnsi="Arial" w:cs="Arial"/>
+          <w:i/>
+          <w:iCs/>
+          <w:sz w:val="28"/>
+          <w:szCs w:val="28"/>
+          <w:lang w:val="pt-BR"/>
+        </w:rPr>
+        <w:br/>
+      </w:r>
+    </w:p>
+    <w:p>
+      <w:pPr>
+        <w:pStyle w:val="PargrafodaLista"/>
+        <w:ind w:left="792"/>
         <w:rPr>
           <w:rFonts w:ascii="Arial" w:hAnsi="Arial" w:cs="Arial"/>
           <w:sz w:val="28"/>
@@ -27781,7 +29990,139 @@
 </file>
 
 <file path=customXml/item1.xml><?xml version="1.0" encoding="utf-8"?>
-<b:Sources xmlns:b="http://schemas.openxmlformats.org/officeDocument/2006/bibliography" xmlns="http://schemas.openxmlformats.org/officeDocument/2006/bibliography" SelectedStyle="\APASixthEditionOfficeOnline.xsl" StyleName="APA" Version="6"/>
+<p:properties xmlns:p="http://schemas.microsoft.com/office/2006/metadata/properties" xmlns:xsi="http://www.w3.org/2001/XMLSchema-instance" xmlns:pc="http://schemas.microsoft.com/office/infopath/2007/PartnerControls">
+  <documentManagement>
+    <LocLastLocAttemptVersionTypeLookup xmlns="4873beb7-5857-4685-be1f-d57550cc96cc" xsi:nil="true"/>
+    <MarketSpecific xmlns="4873beb7-5857-4685-be1f-d57550cc96cc">false</MarketSpecific>
+    <ApprovalStatus xmlns="4873beb7-5857-4685-be1f-d57550cc96cc">InProgress</ApprovalStatus>
+    <LocComments xmlns="4873beb7-5857-4685-be1f-d57550cc96cc" xsi:nil="true"/>
+    <DirectSourceMarket xmlns="4873beb7-5857-4685-be1f-d57550cc96cc" xsi:nil="true"/>
+    <LocPublishedLinkedAssetsLookup xmlns="4873beb7-5857-4685-be1f-d57550cc96cc" xsi:nil="true"/>
+    <ThumbnailAssetId xmlns="4873beb7-5857-4685-be1f-d57550cc96cc" xsi:nil="true"/>
+    <PrimaryImageGen xmlns="4873beb7-5857-4685-be1f-d57550cc96cc">true</PrimaryImageGen>
+    <LegacyData xmlns="4873beb7-5857-4685-be1f-d57550cc96cc" xsi:nil="true"/>
+    <LocNewPublishedVersionLookup xmlns="4873beb7-5857-4685-be1f-d57550cc96cc" xsi:nil="true"/>
+    <NumericId xmlns="4873beb7-5857-4685-be1f-d57550cc96cc">102787001</NumericId>
+    <TPFriendlyName xmlns="4873beb7-5857-4685-be1f-d57550cc96cc" xsi:nil="true"/>
+    <LocOverallPublishStatusLookup xmlns="4873beb7-5857-4685-be1f-d57550cc96cc" xsi:nil="true"/>
+    <LocRecommendedHandoff xmlns="4873beb7-5857-4685-be1f-d57550cc96cc" xsi:nil="true"/>
+    <BlockPublish xmlns="4873beb7-5857-4685-be1f-d57550cc96cc">false</BlockPublish>
+    <BusinessGroup xmlns="4873beb7-5857-4685-be1f-d57550cc96cc" xsi:nil="true"/>
+    <OpenTemplate xmlns="4873beb7-5857-4685-be1f-d57550cc96cc">true</OpenTemplate>
+    <SourceTitle xmlns="4873beb7-5857-4685-be1f-d57550cc96cc" xsi:nil="true"/>
+    <LocOverallLocStatusLookup xmlns="4873beb7-5857-4685-be1f-d57550cc96cc" xsi:nil="true"/>
+    <APEditor xmlns="4873beb7-5857-4685-be1f-d57550cc96cc">
+      <UserInfo>
+        <DisplayName/>
+        <AccountId xsi:nil="true"/>
+        <AccountType/>
+      </UserInfo>
+    </APEditor>
+    <UALocComments xmlns="4873beb7-5857-4685-be1f-d57550cc96cc" xsi:nil="true"/>
+    <IntlLangReviewDate xmlns="4873beb7-5857-4685-be1f-d57550cc96cc" xsi:nil="true"/>
+    <PublishStatusLookup xmlns="4873beb7-5857-4685-be1f-d57550cc96cc">
+      <Value>1343188</Value>
+    </PublishStatusLookup>
+    <ParentAssetId xmlns="4873beb7-5857-4685-be1f-d57550cc96cc" xsi:nil="true"/>
+    <FeatureTagsTaxHTField0 xmlns="4873beb7-5857-4685-be1f-d57550cc96cc">
+      <Terms xmlns="http://schemas.microsoft.com/office/infopath/2007/PartnerControls"/>
+    </FeatureTagsTaxHTField0>
+    <MachineTranslated xmlns="4873beb7-5857-4685-be1f-d57550cc96cc">false</MachineTranslated>
+    <Providers xmlns="4873beb7-5857-4685-be1f-d57550cc96cc" xsi:nil="true"/>
+    <OriginalSourceMarket xmlns="4873beb7-5857-4685-be1f-d57550cc96cc" xsi:nil="true"/>
+    <APDescription xmlns="4873beb7-5857-4685-be1f-d57550cc96cc" xsi:nil="true"/>
+    <ContentItem xmlns="4873beb7-5857-4685-be1f-d57550cc96cc" xsi:nil="true"/>
+    <ClipArtFilename xmlns="4873beb7-5857-4685-be1f-d57550cc96cc" xsi:nil="true"/>
+    <TPInstallLocation xmlns="4873beb7-5857-4685-be1f-d57550cc96cc" xsi:nil="true"/>
+    <TimesCloned xmlns="4873beb7-5857-4685-be1f-d57550cc96cc" xsi:nil="true"/>
+    <PublishTargets xmlns="4873beb7-5857-4685-be1f-d57550cc96cc">OfficeOnlineVNext</PublishTargets>
+    <AcquiredFrom xmlns="4873beb7-5857-4685-be1f-d57550cc96cc">Internal MS</AcquiredFrom>
+    <AssetStart xmlns="4873beb7-5857-4685-be1f-d57550cc96cc">2011-11-23T17:29:00+00:00</AssetStart>
+    <FriendlyTitle xmlns="4873beb7-5857-4685-be1f-d57550cc96cc" xsi:nil="true"/>
+    <Provider xmlns="4873beb7-5857-4685-be1f-d57550cc96cc" xsi:nil="true"/>
+    <LastHandOff xmlns="4873beb7-5857-4685-be1f-d57550cc96cc" xsi:nil="true"/>
+    <TPClientViewer xmlns="4873beb7-5857-4685-be1f-d57550cc96cc" xsi:nil="true"/>
+    <TemplateStatus xmlns="4873beb7-5857-4685-be1f-d57550cc96cc">Complete</TemplateStatus>
+    <Downloads xmlns="4873beb7-5857-4685-be1f-d57550cc96cc">0</Downloads>
+    <OOCacheId xmlns="4873beb7-5857-4685-be1f-d57550cc96cc" xsi:nil="true"/>
+    <IsDeleted xmlns="4873beb7-5857-4685-be1f-d57550cc96cc">false</IsDeleted>
+    <LocPublishedDependentAssetsLookup xmlns="4873beb7-5857-4685-be1f-d57550cc96cc" xsi:nil="true"/>
+    <AssetExpire xmlns="4873beb7-5857-4685-be1f-d57550cc96cc">2029-05-12T07:00:00+00:00</AssetExpire>
+    <CSXSubmissionMarket xmlns="4873beb7-5857-4685-be1f-d57550cc96cc" xsi:nil="true"/>
+    <DSATActionTaken xmlns="4873beb7-5857-4685-be1f-d57550cc96cc" xsi:nil="true"/>
+    <SubmitterId xmlns="4873beb7-5857-4685-be1f-d57550cc96cc" xsi:nil="true"/>
+    <EditorialTags xmlns="4873beb7-5857-4685-be1f-d57550cc96cc" xsi:nil="true"/>
+    <TPExecutable xmlns="4873beb7-5857-4685-be1f-d57550cc96cc" xsi:nil="true"/>
+    <CSXSubmissionDate xmlns="4873beb7-5857-4685-be1f-d57550cc96cc" xsi:nil="true"/>
+    <CSXUpdate xmlns="4873beb7-5857-4685-be1f-d57550cc96cc">false</CSXUpdate>
+    <AssetType xmlns="4873beb7-5857-4685-be1f-d57550cc96cc">TP</AssetType>
+    <ApprovalLog xmlns="4873beb7-5857-4685-be1f-d57550cc96cc" xsi:nil="true"/>
+    <BugNumber xmlns="4873beb7-5857-4685-be1f-d57550cc96cc" xsi:nil="true"/>
+    <OriginAsset xmlns="4873beb7-5857-4685-be1f-d57550cc96cc" xsi:nil="true"/>
+    <TPComponent xmlns="4873beb7-5857-4685-be1f-d57550cc96cc" xsi:nil="true"/>
+    <Milestone xmlns="4873beb7-5857-4685-be1f-d57550cc96cc" xsi:nil="true"/>
+    <RecommendationsModifier xmlns="4873beb7-5857-4685-be1f-d57550cc96cc" xsi:nil="true"/>
+    <AssetId xmlns="4873beb7-5857-4685-be1f-d57550cc96cc">TP102787001</AssetId>
+    <PolicheckWords xmlns="4873beb7-5857-4685-be1f-d57550cc96cc" xsi:nil="true"/>
+    <TPLaunchHelpLink xmlns="4873beb7-5857-4685-be1f-d57550cc96cc" xsi:nil="true"/>
+    <IntlLocPriority xmlns="4873beb7-5857-4685-be1f-d57550cc96cc" xsi:nil="true"/>
+    <TPApplication xmlns="4873beb7-5857-4685-be1f-d57550cc96cc" xsi:nil="true"/>
+    <IntlLangReviewer xmlns="4873beb7-5857-4685-be1f-d57550cc96cc" xsi:nil="true"/>
+    <HandoffToMSDN xmlns="4873beb7-5857-4685-be1f-d57550cc96cc" xsi:nil="true"/>
+    <PlannedPubDate xmlns="4873beb7-5857-4685-be1f-d57550cc96cc" xsi:nil="true"/>
+    <CrawlForDependencies xmlns="4873beb7-5857-4685-be1f-d57550cc96cc">false</CrawlForDependencies>
+    <LocLastLocAttemptVersionLookup xmlns="4873beb7-5857-4685-be1f-d57550cc96cc">693888</LocLastLocAttemptVersionLookup>
+    <LocProcessedForHandoffsLookup xmlns="4873beb7-5857-4685-be1f-d57550cc96cc" xsi:nil="true"/>
+    <TrustLevel xmlns="4873beb7-5857-4685-be1f-d57550cc96cc">1 Microsoft Managed Content</TrustLevel>
+    <CampaignTagsTaxHTField0 xmlns="4873beb7-5857-4685-be1f-d57550cc96cc">
+      <Terms xmlns="http://schemas.microsoft.com/office/infopath/2007/PartnerControls"/>
+    </CampaignTagsTaxHTField0>
+    <TPNamespace xmlns="4873beb7-5857-4685-be1f-d57550cc96cc" xsi:nil="true"/>
+    <LocOverallPreviewStatusLookup xmlns="4873beb7-5857-4685-be1f-d57550cc96cc" xsi:nil="true"/>
+    <TaxCatchAll xmlns="4873beb7-5857-4685-be1f-d57550cc96cc"/>
+    <IsSearchable xmlns="4873beb7-5857-4685-be1f-d57550cc96cc">false</IsSearchable>
+    <TemplateTemplateType xmlns="4873beb7-5857-4685-be1f-d57550cc96cc">Word Document Template</TemplateTemplateType>
+    <Markets xmlns="4873beb7-5857-4685-be1f-d57550cc96cc"/>
+    <IntlLangReview xmlns="4873beb7-5857-4685-be1f-d57550cc96cc" xsi:nil="true"/>
+    <UAProjectedTotalWords xmlns="4873beb7-5857-4685-be1f-d57550cc96cc" xsi:nil="true"/>
+    <OutputCachingOn xmlns="4873beb7-5857-4685-be1f-d57550cc96cc">false</OutputCachingOn>
+    <AverageRating xmlns="4873beb7-5857-4685-be1f-d57550cc96cc" xsi:nil="true"/>
+    <LocMarketGroupTiers2 xmlns="4873beb7-5857-4685-be1f-d57550cc96cc" xsi:nil="true"/>
+    <APAuthor xmlns="4873beb7-5857-4685-be1f-d57550cc96cc">
+      <UserInfo>
+        <DisplayName>REDMOND\v-namall</DisplayName>
+        <AccountId>978</AccountId>
+        <AccountType/>
+      </UserInfo>
+    </APAuthor>
+    <TPCommandLine xmlns="4873beb7-5857-4685-be1f-d57550cc96cc" xsi:nil="true"/>
+    <LocManualTestRequired xmlns="4873beb7-5857-4685-be1f-d57550cc96cc">false</LocManualTestRequired>
+    <TPAppVersion xmlns="4873beb7-5857-4685-be1f-d57550cc96cc" xsi:nil="true"/>
+    <EditorialStatus xmlns="4873beb7-5857-4685-be1f-d57550cc96cc">Complete</EditorialStatus>
+    <LocProcessedForMarketsLookup xmlns="4873beb7-5857-4685-be1f-d57550cc96cc" xsi:nil="true"/>
+    <LastModifiedDateTime xmlns="4873beb7-5857-4685-be1f-d57550cc96cc" xsi:nil="true"/>
+    <TPLaunchHelpLinkType xmlns="4873beb7-5857-4685-be1f-d57550cc96cc">Template</TPLaunchHelpLinkType>
+    <ScenarioTagsTaxHTField0 xmlns="4873beb7-5857-4685-be1f-d57550cc96cc">
+      <Terms xmlns="http://schemas.microsoft.com/office/infopath/2007/PartnerControls"/>
+    </ScenarioTagsTaxHTField0>
+    <OriginalRelease xmlns="4873beb7-5857-4685-be1f-d57550cc96cc">14</OriginalRelease>
+    <LocalizationTagsTaxHTField0 xmlns="4873beb7-5857-4685-be1f-d57550cc96cc">
+      <Terms xmlns="http://schemas.microsoft.com/office/infopath/2007/PartnerControls"/>
+    </LocalizationTagsTaxHTField0>
+    <Manager xmlns="4873beb7-5857-4685-be1f-d57550cc96cc" xsi:nil="true"/>
+    <UALocRecommendation xmlns="4873beb7-5857-4685-be1f-d57550cc96cc">Localize</UALocRecommendation>
+    <LocOverallHandbackStatusLookup xmlns="4873beb7-5857-4685-be1f-d57550cc96cc" xsi:nil="true"/>
+    <ArtSampleDocs xmlns="4873beb7-5857-4685-be1f-d57550cc96cc" xsi:nil="true"/>
+    <UACurrentWords xmlns="4873beb7-5857-4685-be1f-d57550cc96cc" xsi:nil="true"/>
+    <ShowIn xmlns="4873beb7-5857-4685-be1f-d57550cc96cc">Show everywhere</ShowIn>
+    <CSXHash xmlns="4873beb7-5857-4685-be1f-d57550cc96cc" xsi:nil="true"/>
+    <VoteCount xmlns="4873beb7-5857-4685-be1f-d57550cc96cc" xsi:nil="true"/>
+    <InternalTagsTaxHTField0 xmlns="4873beb7-5857-4685-be1f-d57550cc96cc">
+      <Terms xmlns="http://schemas.microsoft.com/office/infopath/2007/PartnerControls"/>
+    </InternalTagsTaxHTField0>
+    <UANotes xmlns="4873beb7-5857-4685-be1f-d57550cc96cc" xsi:nil="true"/>
+  </documentManagement>
+</p:properties>
 </file>
 
 <file path=customXml/item2.xml><?xml version="1.0" encoding="utf-8"?>
@@ -28825,145 +31166,15 @@
 </file>
 
 <file path=customXml/item3.xml><?xml version="1.0" encoding="utf-8"?>
-<p:properties xmlns:p="http://schemas.microsoft.com/office/2006/metadata/properties" xmlns:xsi="http://www.w3.org/2001/XMLSchema-instance" xmlns:pc="http://schemas.microsoft.com/office/infopath/2007/PartnerControls">
-  <documentManagement>
-    <LocLastLocAttemptVersionTypeLookup xmlns="4873beb7-5857-4685-be1f-d57550cc96cc" xsi:nil="true"/>
-    <MarketSpecific xmlns="4873beb7-5857-4685-be1f-d57550cc96cc">false</MarketSpecific>
-    <ApprovalStatus xmlns="4873beb7-5857-4685-be1f-d57550cc96cc">InProgress</ApprovalStatus>
-    <LocComments xmlns="4873beb7-5857-4685-be1f-d57550cc96cc" xsi:nil="true"/>
-    <DirectSourceMarket xmlns="4873beb7-5857-4685-be1f-d57550cc96cc" xsi:nil="true"/>
-    <LocPublishedLinkedAssetsLookup xmlns="4873beb7-5857-4685-be1f-d57550cc96cc" xsi:nil="true"/>
-    <ThumbnailAssetId xmlns="4873beb7-5857-4685-be1f-d57550cc96cc" xsi:nil="true"/>
-    <PrimaryImageGen xmlns="4873beb7-5857-4685-be1f-d57550cc96cc">true</PrimaryImageGen>
-    <LegacyData xmlns="4873beb7-5857-4685-be1f-d57550cc96cc" xsi:nil="true"/>
-    <LocNewPublishedVersionLookup xmlns="4873beb7-5857-4685-be1f-d57550cc96cc" xsi:nil="true"/>
-    <NumericId xmlns="4873beb7-5857-4685-be1f-d57550cc96cc">102787001</NumericId>
-    <TPFriendlyName xmlns="4873beb7-5857-4685-be1f-d57550cc96cc" xsi:nil="true"/>
-    <LocOverallPublishStatusLookup xmlns="4873beb7-5857-4685-be1f-d57550cc96cc" xsi:nil="true"/>
-    <LocRecommendedHandoff xmlns="4873beb7-5857-4685-be1f-d57550cc96cc" xsi:nil="true"/>
-    <BlockPublish xmlns="4873beb7-5857-4685-be1f-d57550cc96cc">false</BlockPublish>
-    <BusinessGroup xmlns="4873beb7-5857-4685-be1f-d57550cc96cc" xsi:nil="true"/>
-    <OpenTemplate xmlns="4873beb7-5857-4685-be1f-d57550cc96cc">true</OpenTemplate>
-    <SourceTitle xmlns="4873beb7-5857-4685-be1f-d57550cc96cc" xsi:nil="true"/>
-    <LocOverallLocStatusLookup xmlns="4873beb7-5857-4685-be1f-d57550cc96cc" xsi:nil="true"/>
-    <APEditor xmlns="4873beb7-5857-4685-be1f-d57550cc96cc">
-      <UserInfo>
-        <DisplayName/>
-        <AccountId xsi:nil="true"/>
-        <AccountType/>
-      </UserInfo>
-    </APEditor>
-    <UALocComments xmlns="4873beb7-5857-4685-be1f-d57550cc96cc" xsi:nil="true"/>
-    <IntlLangReviewDate xmlns="4873beb7-5857-4685-be1f-d57550cc96cc" xsi:nil="true"/>
-    <PublishStatusLookup xmlns="4873beb7-5857-4685-be1f-d57550cc96cc">
-      <Value>1343188</Value>
-    </PublishStatusLookup>
-    <ParentAssetId xmlns="4873beb7-5857-4685-be1f-d57550cc96cc" xsi:nil="true"/>
-    <FeatureTagsTaxHTField0 xmlns="4873beb7-5857-4685-be1f-d57550cc96cc">
-      <Terms xmlns="http://schemas.microsoft.com/office/infopath/2007/PartnerControls"/>
-    </FeatureTagsTaxHTField0>
-    <MachineTranslated xmlns="4873beb7-5857-4685-be1f-d57550cc96cc">false</MachineTranslated>
-    <Providers xmlns="4873beb7-5857-4685-be1f-d57550cc96cc" xsi:nil="true"/>
-    <OriginalSourceMarket xmlns="4873beb7-5857-4685-be1f-d57550cc96cc" xsi:nil="true"/>
-    <APDescription xmlns="4873beb7-5857-4685-be1f-d57550cc96cc" xsi:nil="true"/>
-    <ContentItem xmlns="4873beb7-5857-4685-be1f-d57550cc96cc" xsi:nil="true"/>
-    <ClipArtFilename xmlns="4873beb7-5857-4685-be1f-d57550cc96cc" xsi:nil="true"/>
-    <TPInstallLocation xmlns="4873beb7-5857-4685-be1f-d57550cc96cc" xsi:nil="true"/>
-    <TimesCloned xmlns="4873beb7-5857-4685-be1f-d57550cc96cc" xsi:nil="true"/>
-    <PublishTargets xmlns="4873beb7-5857-4685-be1f-d57550cc96cc">OfficeOnlineVNext</PublishTargets>
-    <AcquiredFrom xmlns="4873beb7-5857-4685-be1f-d57550cc96cc">Internal MS</AcquiredFrom>
-    <AssetStart xmlns="4873beb7-5857-4685-be1f-d57550cc96cc">2011-11-23T17:29:00+00:00</AssetStart>
-    <FriendlyTitle xmlns="4873beb7-5857-4685-be1f-d57550cc96cc" xsi:nil="true"/>
-    <Provider xmlns="4873beb7-5857-4685-be1f-d57550cc96cc" xsi:nil="true"/>
-    <LastHandOff xmlns="4873beb7-5857-4685-be1f-d57550cc96cc" xsi:nil="true"/>
-    <TPClientViewer xmlns="4873beb7-5857-4685-be1f-d57550cc96cc" xsi:nil="true"/>
-    <TemplateStatus xmlns="4873beb7-5857-4685-be1f-d57550cc96cc">Complete</TemplateStatus>
-    <Downloads xmlns="4873beb7-5857-4685-be1f-d57550cc96cc">0</Downloads>
-    <OOCacheId xmlns="4873beb7-5857-4685-be1f-d57550cc96cc" xsi:nil="true"/>
-    <IsDeleted xmlns="4873beb7-5857-4685-be1f-d57550cc96cc">false</IsDeleted>
-    <LocPublishedDependentAssetsLookup xmlns="4873beb7-5857-4685-be1f-d57550cc96cc" xsi:nil="true"/>
-    <AssetExpire xmlns="4873beb7-5857-4685-be1f-d57550cc96cc">2029-05-12T07:00:00+00:00</AssetExpire>
-    <CSXSubmissionMarket xmlns="4873beb7-5857-4685-be1f-d57550cc96cc" xsi:nil="true"/>
-    <DSATActionTaken xmlns="4873beb7-5857-4685-be1f-d57550cc96cc" xsi:nil="true"/>
-    <SubmitterId xmlns="4873beb7-5857-4685-be1f-d57550cc96cc" xsi:nil="true"/>
-    <EditorialTags xmlns="4873beb7-5857-4685-be1f-d57550cc96cc" xsi:nil="true"/>
-    <TPExecutable xmlns="4873beb7-5857-4685-be1f-d57550cc96cc" xsi:nil="true"/>
-    <CSXSubmissionDate xmlns="4873beb7-5857-4685-be1f-d57550cc96cc" xsi:nil="true"/>
-    <CSXUpdate xmlns="4873beb7-5857-4685-be1f-d57550cc96cc">false</CSXUpdate>
-    <AssetType xmlns="4873beb7-5857-4685-be1f-d57550cc96cc">TP</AssetType>
-    <ApprovalLog xmlns="4873beb7-5857-4685-be1f-d57550cc96cc" xsi:nil="true"/>
-    <BugNumber xmlns="4873beb7-5857-4685-be1f-d57550cc96cc" xsi:nil="true"/>
-    <OriginAsset xmlns="4873beb7-5857-4685-be1f-d57550cc96cc" xsi:nil="true"/>
-    <TPComponent xmlns="4873beb7-5857-4685-be1f-d57550cc96cc" xsi:nil="true"/>
-    <Milestone xmlns="4873beb7-5857-4685-be1f-d57550cc96cc" xsi:nil="true"/>
-    <RecommendationsModifier xmlns="4873beb7-5857-4685-be1f-d57550cc96cc" xsi:nil="true"/>
-    <AssetId xmlns="4873beb7-5857-4685-be1f-d57550cc96cc">TP102787001</AssetId>
-    <PolicheckWords xmlns="4873beb7-5857-4685-be1f-d57550cc96cc" xsi:nil="true"/>
-    <TPLaunchHelpLink xmlns="4873beb7-5857-4685-be1f-d57550cc96cc" xsi:nil="true"/>
-    <IntlLocPriority xmlns="4873beb7-5857-4685-be1f-d57550cc96cc" xsi:nil="true"/>
-    <TPApplication xmlns="4873beb7-5857-4685-be1f-d57550cc96cc" xsi:nil="true"/>
-    <IntlLangReviewer xmlns="4873beb7-5857-4685-be1f-d57550cc96cc" xsi:nil="true"/>
-    <HandoffToMSDN xmlns="4873beb7-5857-4685-be1f-d57550cc96cc" xsi:nil="true"/>
-    <PlannedPubDate xmlns="4873beb7-5857-4685-be1f-d57550cc96cc" xsi:nil="true"/>
-    <CrawlForDependencies xmlns="4873beb7-5857-4685-be1f-d57550cc96cc">false</CrawlForDependencies>
-    <LocLastLocAttemptVersionLookup xmlns="4873beb7-5857-4685-be1f-d57550cc96cc">693888</LocLastLocAttemptVersionLookup>
-    <LocProcessedForHandoffsLookup xmlns="4873beb7-5857-4685-be1f-d57550cc96cc" xsi:nil="true"/>
-    <TrustLevel xmlns="4873beb7-5857-4685-be1f-d57550cc96cc">1 Microsoft Managed Content</TrustLevel>
-    <CampaignTagsTaxHTField0 xmlns="4873beb7-5857-4685-be1f-d57550cc96cc">
-      <Terms xmlns="http://schemas.microsoft.com/office/infopath/2007/PartnerControls"/>
-    </CampaignTagsTaxHTField0>
-    <TPNamespace xmlns="4873beb7-5857-4685-be1f-d57550cc96cc" xsi:nil="true"/>
-    <LocOverallPreviewStatusLookup xmlns="4873beb7-5857-4685-be1f-d57550cc96cc" xsi:nil="true"/>
-    <TaxCatchAll xmlns="4873beb7-5857-4685-be1f-d57550cc96cc"/>
-    <IsSearchable xmlns="4873beb7-5857-4685-be1f-d57550cc96cc">false</IsSearchable>
-    <TemplateTemplateType xmlns="4873beb7-5857-4685-be1f-d57550cc96cc">Word Document Template</TemplateTemplateType>
-    <Markets xmlns="4873beb7-5857-4685-be1f-d57550cc96cc"/>
-    <IntlLangReview xmlns="4873beb7-5857-4685-be1f-d57550cc96cc" xsi:nil="true"/>
-    <UAProjectedTotalWords xmlns="4873beb7-5857-4685-be1f-d57550cc96cc" xsi:nil="true"/>
-    <OutputCachingOn xmlns="4873beb7-5857-4685-be1f-d57550cc96cc">false</OutputCachingOn>
-    <AverageRating xmlns="4873beb7-5857-4685-be1f-d57550cc96cc" xsi:nil="true"/>
-    <LocMarketGroupTiers2 xmlns="4873beb7-5857-4685-be1f-d57550cc96cc" xsi:nil="true"/>
-    <APAuthor xmlns="4873beb7-5857-4685-be1f-d57550cc96cc">
-      <UserInfo>
-        <DisplayName>REDMOND\v-namall</DisplayName>
-        <AccountId>978</AccountId>
-        <AccountType/>
-      </UserInfo>
-    </APAuthor>
-    <TPCommandLine xmlns="4873beb7-5857-4685-be1f-d57550cc96cc" xsi:nil="true"/>
-    <LocManualTestRequired xmlns="4873beb7-5857-4685-be1f-d57550cc96cc">false</LocManualTestRequired>
-    <TPAppVersion xmlns="4873beb7-5857-4685-be1f-d57550cc96cc" xsi:nil="true"/>
-    <EditorialStatus xmlns="4873beb7-5857-4685-be1f-d57550cc96cc">Complete</EditorialStatus>
-    <LocProcessedForMarketsLookup xmlns="4873beb7-5857-4685-be1f-d57550cc96cc" xsi:nil="true"/>
-    <LastModifiedDateTime xmlns="4873beb7-5857-4685-be1f-d57550cc96cc" xsi:nil="true"/>
-    <TPLaunchHelpLinkType xmlns="4873beb7-5857-4685-be1f-d57550cc96cc">Template</TPLaunchHelpLinkType>
-    <ScenarioTagsTaxHTField0 xmlns="4873beb7-5857-4685-be1f-d57550cc96cc">
-      <Terms xmlns="http://schemas.microsoft.com/office/infopath/2007/PartnerControls"/>
-    </ScenarioTagsTaxHTField0>
-    <OriginalRelease xmlns="4873beb7-5857-4685-be1f-d57550cc96cc">14</OriginalRelease>
-    <LocalizationTagsTaxHTField0 xmlns="4873beb7-5857-4685-be1f-d57550cc96cc">
-      <Terms xmlns="http://schemas.microsoft.com/office/infopath/2007/PartnerControls"/>
-    </LocalizationTagsTaxHTField0>
-    <Manager xmlns="4873beb7-5857-4685-be1f-d57550cc96cc" xsi:nil="true"/>
-    <UALocRecommendation xmlns="4873beb7-5857-4685-be1f-d57550cc96cc">Localize</UALocRecommendation>
-    <LocOverallHandbackStatusLookup xmlns="4873beb7-5857-4685-be1f-d57550cc96cc" xsi:nil="true"/>
-    <ArtSampleDocs xmlns="4873beb7-5857-4685-be1f-d57550cc96cc" xsi:nil="true"/>
-    <UACurrentWords xmlns="4873beb7-5857-4685-be1f-d57550cc96cc" xsi:nil="true"/>
-    <ShowIn xmlns="4873beb7-5857-4685-be1f-d57550cc96cc">Show everywhere</ShowIn>
-    <CSXHash xmlns="4873beb7-5857-4685-be1f-d57550cc96cc" xsi:nil="true"/>
-    <VoteCount xmlns="4873beb7-5857-4685-be1f-d57550cc96cc" xsi:nil="true"/>
-    <InternalTagsTaxHTField0 xmlns="4873beb7-5857-4685-be1f-d57550cc96cc">
-      <Terms xmlns="http://schemas.microsoft.com/office/infopath/2007/PartnerControls"/>
-    </InternalTagsTaxHTField0>
-    <UANotes xmlns="4873beb7-5857-4685-be1f-d57550cc96cc" xsi:nil="true"/>
-  </documentManagement>
-</p:properties>
+<b:Sources xmlns:b="http://schemas.openxmlformats.org/officeDocument/2006/bibliography" xmlns="http://schemas.openxmlformats.org/officeDocument/2006/bibliography" SelectedStyle="\APASixthEditionOfficeOnline.xsl" StyleName="APA" Version="6"/>
 </file>
 
 <file path=customXml/itemProps1.xml><?xml version="1.0" encoding="utf-8"?>
-<ds:datastoreItem xmlns:ds="http://schemas.openxmlformats.org/officeDocument/2006/customXml" ds:itemID="{DA4D504B-1E1D-47C9-9AA9-30C8F44D9D1A}">
+<ds:datastoreItem xmlns:ds="http://schemas.openxmlformats.org/officeDocument/2006/customXml" ds:itemID="{7FBDB1CC-CEFB-4E46-8174-1F0AA0D30B24}">
   <ds:schemaRefs>
-    <ds:schemaRef ds:uri="http://schemas.openxmlformats.org/officeDocument/2006/bibliography"/>
+    <ds:schemaRef ds:uri="http://schemas.microsoft.com/office/2006/metadata/properties"/>
+    <ds:schemaRef ds:uri="http://schemas.microsoft.com/office/infopath/2007/PartnerControls"/>
+    <ds:schemaRef ds:uri="4873beb7-5857-4685-be1f-d57550cc96cc"/>
   </ds:schemaRefs>
 </ds:datastoreItem>
 </file>
@@ -28987,11 +31198,9 @@
 </file>
 
 <file path=customXml/itemProps3.xml><?xml version="1.0" encoding="utf-8"?>
-<ds:datastoreItem xmlns:ds="http://schemas.openxmlformats.org/officeDocument/2006/customXml" ds:itemID="{7FBDB1CC-CEFB-4E46-8174-1F0AA0D30B24}">
+<ds:datastoreItem xmlns:ds="http://schemas.openxmlformats.org/officeDocument/2006/customXml" ds:itemID="{DA4D504B-1E1D-47C9-9AA9-30C8F44D9D1A}">
   <ds:schemaRefs>
-    <ds:schemaRef ds:uri="http://schemas.microsoft.com/office/2006/metadata/properties"/>
-    <ds:schemaRef ds:uri="http://schemas.microsoft.com/office/infopath/2007/PartnerControls"/>
-    <ds:schemaRef ds:uri="4873beb7-5857-4685-be1f-d57550cc96cc"/>
+    <ds:schemaRef ds:uri="http://schemas.openxmlformats.org/officeDocument/2006/bibliography"/>
   </ds:schemaRefs>
 </ds:datastoreItem>
 </file>
</xml_diff>